<commit_message>
introduction and feature selection first version
</commit_message>
<xml_diff>
--- a/Dokumente/Introduction_Feature Selection.docx
+++ b/Dokumente/Introduction_Feature Selection.docx
@@ -5,10 +5,6 @@
     <w:p>
       <w:pPr>
         <w:pStyle w:val="berschrift1"/>
-        <w:numPr>
-          <w:ilvl w:val="0"/>
-          <w:numId w:val="4"/>
-        </w:numPr>
         <w:rPr>
           <w:color w:val="auto"/>
           <w:lang w:val="en-GB"/>
@@ -20,6 +16,338 @@
           <w:lang w:val="en-GB"/>
         </w:rPr>
         <w:t>Introduction</w:t>
+      </w:r>
+    </w:p>
+    <w:p>
+      <w:pPr>
+        <w:rPr>
+          <w:lang w:val="en-GB"/>
+        </w:rPr>
+      </w:pPr>
+      <w:bookmarkStart w:id="0" w:name="_GoBack"/>
+      <w:bookmarkEnd w:id="0"/>
+      <w:r>
+        <w:rPr>
+          <w:lang w:val="en-GB"/>
+        </w:rPr>
+        <w:t xml:space="preserve">The telecommunication market is a highly competitive market. Customers are able to choose between a variety of suppliers and it is relatively easy to switch between them. This results in a very high churn rate and represents a serious problem for the suppliers as the costs for attracting new customers exceed the costs of customer retention (e.g., </w:t>
+      </w:r>
+      <w:r>
+        <w:rPr>
+          <w:lang w:val="en-US"/>
+        </w:rPr>
+        <w:t>Lu, 2002)</w:t>
+      </w:r>
+      <w:r>
+        <w:rPr>
+          <w:lang w:val="en-GB"/>
+        </w:rPr>
+        <w:t xml:space="preserve">. An important and necessary task for the telecommunication companies is to predict the probability of customers to cancel the contract in the near future. This information can be used then to start a loyalty initiative such as offering a discount or a new mobile phone to the customer. To gain valuable knowledge out of the data telecommunication providers have about their customers, data mining techniques can be used. </w:t>
+      </w:r>
+    </w:p>
+    <w:p>
+      <w:pPr>
+        <w:rPr>
+          <w:lang w:val="en-GB"/>
+        </w:rPr>
+      </w:pPr>
+      <w:r>
+        <w:rPr>
+          <w:lang w:val="en-GB"/>
+        </w:rPr>
+        <w:t xml:space="preserve">This working task deals with such a customer churn problem. The provided real-world data of 100,000 customers of an anonymous telecommunication provider are described by </w:t>
+      </w:r>
+      <w:r>
+        <w:rPr>
+          <w:lang w:val="en-GB"/>
+        </w:rPr>
+        <w:t>173</w:t>
+      </w:r>
+      <w:r>
+        <w:rPr>
+          <w:lang w:val="en-GB"/>
+        </w:rPr>
+        <w:t xml:space="preserve"> attributes, such as customer characteristic and usage behaviour. </w:t>
+      </w:r>
+      <w:r>
+        <w:rPr>
+          <w:lang w:val="en-GB"/>
+        </w:rPr>
+        <w:t xml:space="preserve">The observed customers were with the company for at least six month and they were sampled </w:t>
+      </w:r>
+      <w:r>
+        <w:rPr>
+          <w:lang w:val="en-GB"/>
+        </w:rPr>
+        <w:t>during July,</w:t>
+      </w:r>
+      <w:r>
+        <w:rPr>
+          <w:lang w:val="en-GB"/>
+        </w:rPr>
+        <w:t xml:space="preserve"> September, November of 2001</w:t>
+      </w:r>
+      <w:r>
+        <w:rPr>
+          <w:lang w:val="en-GB"/>
+        </w:rPr>
+        <w:t xml:space="preserve"> and January of 2002</w:t>
+      </w:r>
+      <w:r>
+        <w:rPr>
+          <w:lang w:val="en-GB"/>
+        </w:rPr>
+        <w:t>.</w:t>
+      </w:r>
+      <w:r>
+        <w:rPr>
+          <w:lang w:val="en-GB"/>
+        </w:rPr>
+        <w:t xml:space="preserve"> At the time a customer was observed the input variables were calculated based on the previous four months. If a customer churned within a period of 31-60 days after the observation time, the data provides the information of “churn=1”, otherwise “churn=0”.</w:t>
+      </w:r>
+      <w:r>
+        <w:rPr>
+          <w:lang w:val="en-GB"/>
+        </w:rPr>
+        <w:t xml:space="preserve"> The data set is divided into two parts of equal size</w:t>
+      </w:r>
+      <w:r>
+        <w:rPr>
+          <w:lang w:val="en-GB"/>
+        </w:rPr>
+        <w:t xml:space="preserve"> (training and test set)</w:t>
+      </w:r>
+      <w:r>
+        <w:rPr>
+          <w:lang w:val="en-GB"/>
+        </w:rPr>
+        <w:t xml:space="preserve">. One set represents the </w:t>
+      </w:r>
+      <w:r>
+        <w:rPr>
+          <w:lang w:val="en-GB"/>
+        </w:rPr>
+        <w:t>training</w:t>
+      </w:r>
+      <w:r>
+        <w:rPr>
+          <w:lang w:val="en-GB"/>
+        </w:rPr>
+        <w:t xml:space="preserve"> set including the information if a customer churned</w:t>
+      </w:r>
+      <w:r>
+        <w:rPr>
+          <w:lang w:val="en-GB"/>
+        </w:rPr>
+        <w:t xml:space="preserve"> as explained above</w:t>
+      </w:r>
+      <w:r>
+        <w:rPr>
+          <w:lang w:val="en-GB"/>
+        </w:rPr>
+        <w:t>. This set will be used to build our model. Our goal is then to predict the churn probabilities fo</w:t>
+      </w:r>
+      <w:r>
+        <w:rPr>
+          <w:lang w:val="en-GB"/>
+        </w:rPr>
+        <w:t xml:space="preserve">r each customer in the test set. The higher the probability the higher the risk that a customer will churn within the period of 31-60 days after the observation time. An accurate prediction gives the company sufficient time to react to the information and retain the customer. </w:t>
+      </w:r>
+    </w:p>
+    <w:p>
+      <w:pPr>
+        <w:rPr>
+          <w:lang w:val="en-GB"/>
+        </w:rPr>
+      </w:pPr>
+      <w:r>
+        <w:rPr>
+          <w:lang w:val="en-GB"/>
+        </w:rPr>
+        <w:t>In doing so we proceed in accordance with the KDD process (</w:t>
+      </w:r>
+      <w:r>
+        <w:rPr>
+          <w:lang w:val="en-GB"/>
+        </w:rPr>
+        <w:t>knowl</w:t>
+      </w:r>
+      <w:r>
+        <w:rPr>
+          <w:lang w:val="en-GB"/>
+        </w:rPr>
+        <w:t>edge discovery in databases</w:t>
+      </w:r>
+      <w:r>
+        <w:rPr>
+          <w:lang w:val="en-GB"/>
+        </w:rPr>
+        <w:t xml:space="preserve">) (e.g., Fayyad, et al., 1996). The first step of selection is already done as our target data is selected (see above). In chapter 2 we will some exploratory data analysis which is part of the </w:t>
+      </w:r>
+      <w:proofErr w:type="spellStart"/>
+      <w:r>
+        <w:rPr>
+          <w:lang w:val="en-GB"/>
+        </w:rPr>
+        <w:t>preprocessing</w:t>
+      </w:r>
+      <w:proofErr w:type="spellEnd"/>
+      <w:r>
+        <w:rPr>
+          <w:lang w:val="en-GB"/>
+        </w:rPr>
+        <w:t xml:space="preserve">. The following steps of the KDD process will be divided into two chapters (chapter 3 and 4). Our approach is to run two iterations during the model building process. Within the first iteration we will focus on rather simple methods (for example for data cleaning and reduction). </w:t>
+      </w:r>
+      <w:r>
+        <w:rPr>
+          <w:lang w:val="en-GB"/>
+        </w:rPr>
+        <w:t>W</w:t>
+      </w:r>
+      <w:r>
+        <w:rPr>
+          <w:lang w:val="en-GB"/>
+        </w:rPr>
+        <w:t xml:space="preserve">e </w:t>
+      </w:r>
+      <w:r>
+        <w:rPr>
+          <w:lang w:val="en-GB"/>
+        </w:rPr>
+        <w:t xml:space="preserve">will </w:t>
+      </w:r>
+      <w:r>
+        <w:rPr>
+          <w:lang w:val="en-GB"/>
+        </w:rPr>
+        <w:t>s</w:t>
+      </w:r>
+      <w:r>
+        <w:rPr>
+          <w:lang w:val="en-GB"/>
+        </w:rPr>
+        <w:t>tart with data cleaning such as</w:t>
+      </w:r>
+      <w:r>
+        <w:rPr>
+          <w:lang w:val="en-GB"/>
+        </w:rPr>
+        <w:t xml:space="preserve"> missing value and outlier handling. Next within transformation we </w:t>
+      </w:r>
+      <w:r>
+        <w:rPr>
+          <w:lang w:val="en-GB"/>
+        </w:rPr>
+        <w:t xml:space="preserve">will </w:t>
+      </w:r>
+      <w:r>
+        <w:rPr>
+          <w:lang w:val="en-GB"/>
+        </w:rPr>
+        <w:t xml:space="preserve">focus on data reduction (through principle component analysis and feature selection) and encoding. Within the next step </w:t>
+      </w:r>
+      <w:r>
+        <w:rPr>
+          <w:lang w:val="en-GB"/>
+        </w:rPr>
+        <w:t xml:space="preserve">of </w:t>
+      </w:r>
+      <w:r>
+        <w:rPr>
+          <w:lang w:val="en-GB"/>
+        </w:rPr>
+        <w:t xml:space="preserve">data mining we </w:t>
+      </w:r>
+      <w:r>
+        <w:rPr>
+          <w:lang w:val="en-GB"/>
+        </w:rPr>
+        <w:t xml:space="preserve">will </w:t>
+      </w:r>
+      <w:r>
+        <w:rPr>
+          <w:lang w:val="en-GB"/>
+        </w:rPr>
+        <w:t xml:space="preserve">apply data mining algorithms to search for patterns in our data. In our case the data mining model is classification and four methods will be applied: Logistic regression, Naïve Bayes Classifier, Random Forest and Artificial Neural Networks. </w:t>
+      </w:r>
+      <w:r>
+        <w:rPr>
+          <w:highlight w:val="yellow"/>
+          <w:lang w:val="en-GB"/>
+        </w:rPr>
+        <w:t xml:space="preserve">To increase the predictive </w:t>
+      </w:r>
+      <w:proofErr w:type="spellStart"/>
+      <w:r>
+        <w:rPr>
+          <w:highlight w:val="yellow"/>
+          <w:lang w:val="en-GB"/>
+        </w:rPr>
+        <w:t>accurary</w:t>
+      </w:r>
+      <w:proofErr w:type="spellEnd"/>
+      <w:r>
+        <w:rPr>
+          <w:highlight w:val="yellow"/>
+          <w:lang w:val="en-GB"/>
+        </w:rPr>
+        <w:t xml:space="preserve"> of the individual models we will also apply Ensemble Methods</w:t>
+      </w:r>
+      <w:r>
+        <w:rPr>
+          <w:highlight w:val="yellow"/>
+          <w:lang w:val="en-GB"/>
+        </w:rPr>
+        <w:t xml:space="preserve"> (do we? If yes, which ones? Random Forest is already an Ensemble Algorithm)</w:t>
+      </w:r>
+      <w:r>
+        <w:rPr>
+          <w:highlight w:val="yellow"/>
+          <w:lang w:val="en-GB"/>
+        </w:rPr>
+        <w:t>.</w:t>
+      </w:r>
+      <w:r>
+        <w:rPr>
+          <w:lang w:val="en-GB"/>
+        </w:rPr>
+        <w:t xml:space="preserve"> </w:t>
+      </w:r>
+      <w:r>
+        <w:rPr>
+          <w:lang w:val="en-GB"/>
+        </w:rPr>
+        <w:t xml:space="preserve">At the end of chapter 3 we will </w:t>
+      </w:r>
+      <w:r>
+        <w:rPr>
+          <w:lang w:val="en-GB"/>
+        </w:rPr>
+        <w:t xml:space="preserve">interpret the results and </w:t>
+      </w:r>
+      <w:r>
+        <w:rPr>
+          <w:lang w:val="en-GB"/>
+        </w:rPr>
+        <w:t>evaluate which approaches worked well and which should be improved. In the second iteration we will handle the needs for improvement identified in the first iteration and focus on rather complex methods</w:t>
+      </w:r>
+      <w:r>
+        <w:rPr>
+          <w:lang w:val="en-GB"/>
+        </w:rPr>
+        <w:t xml:space="preserve"> if required</w:t>
+      </w:r>
+      <w:r>
+        <w:rPr>
+          <w:lang w:val="en-GB"/>
+        </w:rPr>
+        <w:t xml:space="preserve">. </w:t>
+      </w:r>
+      <w:r>
+        <w:rPr>
+          <w:lang w:val="en-GB"/>
+        </w:rPr>
+        <w:t xml:space="preserve">The structure of the second iteration equals that of the first iteration based on the KDD process. During this procedure we will always keep in mind that the KDD process is not a strict sequence, but rather an iterative process. </w:t>
       </w:r>
     </w:p>
     <w:p>
@@ -37,11 +365,13 @@
           <w:numId w:val="8"/>
         </w:numPr>
         <w:rPr>
-          <w:lang w:val="en-GB"/>
-        </w:rPr>
-      </w:pPr>
-      <w:r>
-        <w:rPr>
+          <w:color w:val="BFBFBF" w:themeColor="background1" w:themeShade="BF"/>
+          <w:lang w:val="en-GB"/>
+        </w:rPr>
+      </w:pPr>
+      <w:r>
+        <w:rPr>
+          <w:color w:val="BFBFBF" w:themeColor="background1" w:themeShade="BF"/>
           <w:lang w:val="en-GB"/>
         </w:rPr>
         <w:t>What is the problem?</w:t>
@@ -55,283 +385,392 @@
           <w:numId w:val="8"/>
         </w:numPr>
         <w:rPr>
-          <w:lang w:val="en-GB"/>
-        </w:rPr>
-      </w:pPr>
-      <w:r>
-        <w:rPr>
-          <w:lang w:val="en-GB"/>
-        </w:rPr>
-        <w:t xml:space="preserve">Motivation: </w:t>
-      </w:r>
-      <w:r>
-        <w:rPr>
-          <w:lang w:val="en-GB"/>
-        </w:rPr>
-        <w:t>why the chosen topic is interesting and relevant?</w:t>
+          <w:color w:val="BFBFBF" w:themeColor="background1" w:themeShade="BF"/>
+          <w:lang w:val="en-GB"/>
+        </w:rPr>
+      </w:pPr>
+      <w:r>
+        <w:rPr>
+          <w:color w:val="BFBFBF" w:themeColor="background1" w:themeShade="BF"/>
+          <w:lang w:val="en-GB"/>
+        </w:rPr>
+        <w:t>Motivation: why the chosen topic is interesting and relevant?</w:t>
       </w:r>
     </w:p>
     <w:p>
       <w:pPr>
-        <w:pStyle w:val="Listenabsatz"/>
-        <w:numPr>
-          <w:ilvl w:val="0"/>
-          <w:numId w:val="8"/>
-        </w:numPr>
-        <w:rPr>
-          <w:lang w:val="en-GB"/>
-        </w:rPr>
-      </w:pPr>
-      <w:r>
-        <w:rPr>
-          <w:lang w:val="en-GB"/>
-        </w:rPr>
-        <w:t xml:space="preserve">Goals: </w:t>
-      </w:r>
-      <w:r>
-        <w:rPr>
-          <w:lang w:val="en-GB"/>
-        </w:rPr>
-        <w:t>what is it the paper strives to achieve? What is the contribution?</w:t>
+        <w:pStyle w:val="berschrift1"/>
+        <w:rPr>
+          <w:color w:val="auto"/>
+          <w:lang w:val="en-GB"/>
+        </w:rPr>
+      </w:pPr>
+      <w:r>
+        <w:rPr>
+          <w:color w:val="auto"/>
+          <w:lang w:val="en-GB"/>
+        </w:rPr>
+        <w:lastRenderedPageBreak/>
+        <w:t>F</w:t>
+      </w:r>
+      <w:r>
+        <w:rPr>
+          <w:color w:val="auto"/>
+          <w:lang w:val="en-GB"/>
+        </w:rPr>
+        <w:t>eature Selection</w:t>
       </w:r>
     </w:p>
     <w:p>
       <w:pPr>
-        <w:pStyle w:val="Listenabsatz"/>
-        <w:numPr>
-          <w:ilvl w:val="0"/>
-          <w:numId w:val="8"/>
-        </w:numPr>
-        <w:rPr>
-          <w:lang w:val="en-GB"/>
-        </w:rPr>
-      </w:pPr>
-      <w:r>
-        <w:rPr>
-          <w:lang w:val="en-GB"/>
-        </w:rPr>
-        <w:t>Outline:</w:t>
+        <w:rPr>
+          <w:lang w:val="en-GB"/>
+        </w:rPr>
+      </w:pPr>
+      <w:r>
+        <w:rPr>
+          <w:lang w:val="en-GB"/>
+        </w:rPr>
+        <w:t>The</w:t>
+      </w:r>
+      <w:r>
+        <w:rPr>
+          <w:lang w:val="en-GB"/>
+        </w:rPr>
+        <w:t xml:space="preserve"> data set consists of </w:t>
+      </w:r>
+      <w:r>
+        <w:rPr>
+          <w:lang w:val="en-GB"/>
+        </w:rPr>
+        <w:t>172</w:t>
+      </w:r>
+      <w:r>
+        <w:rPr>
+          <w:lang w:val="en-GB"/>
+        </w:rPr>
+        <w:t xml:space="preserve"> input variables</w:t>
+      </w:r>
+      <w:r>
+        <w:rPr>
+          <w:lang w:val="en-GB"/>
+        </w:rPr>
+        <w:t xml:space="preserve"> and probably not all of them are relevant for the prediction</w:t>
+      </w:r>
+      <w:r>
+        <w:rPr>
+          <w:lang w:val="en-GB"/>
+        </w:rPr>
+        <w:t xml:space="preserve">. One part of vertical data reduction is the feature or variable selection where we want to find a subset of relevant variables. Out of a variety of feature selection approaches we </w:t>
+      </w:r>
+      <w:r>
+        <w:rPr>
+          <w:lang w:val="en-GB"/>
+        </w:rPr>
+        <w:t>decide</w:t>
+      </w:r>
+      <w:r>
+        <w:rPr>
+          <w:lang w:val="en-GB"/>
+        </w:rPr>
+        <w:t xml:space="preserve"> within the first iteration to use a simple Filter Approach. The approach is to pre-screen the variables prior to model </w:t>
+      </w:r>
+      <w:r>
+        <w:rPr>
+          <w:lang w:val="en-GB"/>
+        </w:rPr>
+        <w:t>building</w:t>
+      </w:r>
+      <w:r>
+        <w:rPr>
+          <w:lang w:val="en-GB"/>
+        </w:rPr>
+        <w:t xml:space="preserve"> and only use those variables as predictors that pass a certain statistical criterion. In our case we </w:t>
+      </w:r>
+      <w:r>
+        <w:rPr>
+          <w:lang w:val="en-GB"/>
+        </w:rPr>
+        <w:t>use</w:t>
+      </w:r>
+      <w:r>
+        <w:rPr>
+          <w:lang w:val="en-GB"/>
+        </w:rPr>
+        <w:t xml:space="preserve"> the </w:t>
+      </w:r>
+      <w:proofErr w:type="spellStart"/>
+      <w:r>
+        <w:rPr>
+          <w:lang w:val="en-GB"/>
+        </w:rPr>
+        <w:t>rfe</w:t>
+      </w:r>
+      <w:proofErr w:type="spellEnd"/>
+      <w:r>
+        <w:rPr>
+          <w:lang w:val="en-GB"/>
+        </w:rPr>
+        <w:t xml:space="preserve"> function out of the caret package</w:t>
+      </w:r>
+      <w:r>
+        <w:rPr>
+          <w:lang w:val="en-GB"/>
+        </w:rPr>
+        <w:t xml:space="preserve"> (</w:t>
+      </w:r>
+      <w:r>
+        <w:rPr>
+          <w:lang w:val="en-GB"/>
+        </w:rPr>
+        <w:t>http://topepo.github.io/caret/filters.html</w:t>
+      </w:r>
+      <w:r>
+        <w:rPr>
+          <w:lang w:val="en-GB"/>
+        </w:rPr>
+        <w:t>)</w:t>
+      </w:r>
+      <w:r>
+        <w:rPr>
+          <w:lang w:val="en-GB"/>
+        </w:rPr>
+        <w:t xml:space="preserve">. </w:t>
+      </w:r>
+      <w:r>
+        <w:rPr>
+          <w:lang w:val="en-GB"/>
+        </w:rPr>
+        <w:t>Through an</w:t>
+      </w:r>
+      <w:r>
+        <w:rPr>
+          <w:lang w:val="en-GB"/>
+        </w:rPr>
+        <w:t xml:space="preserve"> underlying ANOVA test </w:t>
+      </w:r>
+      <w:r>
+        <w:rPr>
+          <w:lang w:val="en-GB"/>
+        </w:rPr>
+        <w:t>it is tested for each variable if the mean is different between the two classes “churn=1” and “churn=0” (null hypothesis). If the null hypothesis can be rejected the variable is regarded as relevant and therefore should be considered in the prediction model. There are several other approaches for feature selection that are more effective, for inst</w:t>
+      </w:r>
+      <w:r>
+        <w:rPr>
+          <w:lang w:val="en-GB"/>
+        </w:rPr>
+        <w:t>ance the W</w:t>
+      </w:r>
+      <w:r>
+        <w:rPr>
+          <w:lang w:val="en-GB"/>
+        </w:rPr>
+        <w:t xml:space="preserve">rapper </w:t>
+      </w:r>
+      <w:r>
+        <w:rPr>
+          <w:lang w:val="en-GB"/>
+        </w:rPr>
+        <w:t>A</w:t>
+      </w:r>
+      <w:r>
+        <w:rPr>
+          <w:lang w:val="en-GB"/>
+        </w:rPr>
+        <w:t>pproach or using models with built-in feature selection. The latter have the advantage that feature selection is included in the objective function that is optimized which is not given when feature selection is separated from all the other steps</w:t>
+      </w:r>
+      <w:r>
+        <w:rPr>
+          <w:lang w:val="en-GB"/>
+        </w:rPr>
+        <w:t xml:space="preserve"> (like in the Filter Approach)</w:t>
+      </w:r>
+      <w:r>
+        <w:rPr>
+          <w:lang w:val="en-GB"/>
+        </w:rPr>
+        <w:t xml:space="preserve">. Furthermore a disadvantage of the Filter Approach is that it is used in our case in a univariate manner, so that redundancy and interactions of variables are not taken into account. Nevertheless considering that we have high-dimension data we </w:t>
+      </w:r>
+      <w:r>
+        <w:rPr>
+          <w:lang w:val="en-GB"/>
+        </w:rPr>
+        <w:t>decide</w:t>
+      </w:r>
+      <w:r>
+        <w:rPr>
+          <w:lang w:val="en-GB"/>
+        </w:rPr>
+        <w:t xml:space="preserve"> </w:t>
+      </w:r>
+      <w:r>
+        <w:rPr>
+          <w:lang w:val="en-GB"/>
+        </w:rPr>
+        <w:t xml:space="preserve">in the first iteration </w:t>
+      </w:r>
+      <w:r>
+        <w:rPr>
+          <w:lang w:val="en-GB"/>
+        </w:rPr>
+        <w:t xml:space="preserve">for this approach because of its much lower computational costs. </w:t>
+      </w:r>
+      <w:r>
+        <w:rPr>
+          <w:lang w:val="en-GB"/>
+        </w:rPr>
+        <w:t>As a</w:t>
+      </w:r>
+      <w:r>
+        <w:rPr>
+          <w:lang w:val="en-GB"/>
+        </w:rPr>
+        <w:t xml:space="preserve"> result of the filter </w:t>
+      </w:r>
+      <w:r>
+        <w:rPr>
+          <w:lang w:val="en-GB"/>
+        </w:rPr>
+        <w:t>we get 68</w:t>
+      </w:r>
+      <w:r>
+        <w:rPr>
+          <w:lang w:val="en-GB"/>
+        </w:rPr>
+        <w:t xml:space="preserve"> variables </w:t>
+      </w:r>
+      <w:r>
+        <w:rPr>
+          <w:lang w:val="en-GB"/>
+        </w:rPr>
+        <w:t>that can be viewed as</w:t>
+      </w:r>
+      <w:r>
+        <w:rPr>
+          <w:lang w:val="en-GB"/>
+        </w:rPr>
+        <w:t xml:space="preserve"> relevant thus </w:t>
+      </w:r>
+      <w:r>
+        <w:rPr>
+          <w:lang w:val="en-GB"/>
+        </w:rPr>
+        <w:t>will be used</w:t>
+      </w:r>
+      <w:r>
+        <w:rPr>
+          <w:lang w:val="en-GB"/>
+        </w:rPr>
+        <w:t xml:space="preserve"> as input variables for the data mining in the following. </w:t>
       </w:r>
     </w:p>
     <w:p>
       <w:pPr>
-        <w:pStyle w:val="Listenabsatz"/>
-        <w:numPr>
-          <w:ilvl w:val="1"/>
-          <w:numId w:val="8"/>
-        </w:numPr>
-        <w:rPr>
-          <w:lang w:val="en-GB"/>
-        </w:rPr>
-      </w:pPr>
-      <w:r>
-        <w:rPr>
-          <w:lang w:val="en-US"/>
-        </w:rPr>
-        <w:t xml:space="preserve">short presentation of the approach and structure of the paper </w:t>
-      </w:r>
-      <w:r>
-        <w:rPr>
-          <w:lang w:val="en-US"/>
-        </w:rPr>
-        <w:t xml:space="preserve">/ </w:t>
+        <w:rPr>
+          <w:highlight w:val="yellow"/>
+          <w:lang w:val="en-GB"/>
+        </w:rPr>
+      </w:pPr>
+      <w:r>
+        <w:rPr>
+          <w:lang w:val="en-GB"/>
+        </w:rPr>
+        <w:t>Now</w:t>
+      </w:r>
+      <w:r>
+        <w:rPr>
+          <w:lang w:val="en-GB"/>
+        </w:rPr>
+        <w:t xml:space="preserve"> </w:t>
+      </w:r>
+      <w:r>
+        <w:rPr>
+          <w:lang w:val="en-GB"/>
+        </w:rPr>
+        <w:t>it makes sense to check how many missing values the selected variable</w:t>
+      </w:r>
+      <w:r>
+        <w:rPr>
+          <w:lang w:val="en-GB"/>
+        </w:rPr>
+        <w:t>s</w:t>
+      </w:r>
+      <w:r>
+        <w:rPr>
+          <w:lang w:val="en-GB"/>
+        </w:rPr>
+        <w:t xml:space="preserve"> had before imputation. It would not make much sense to</w:t>
+      </w:r>
+      <w:r>
+        <w:rPr>
+          <w:lang w:val="en-GB"/>
+        </w:rPr>
+        <w:t xml:space="preserve"> include variables that have a too high missing value rate because the information content would be low. But within our selected variable subset only two variables have more than 3% missing values, namely the variables “</w:t>
       </w:r>
       <w:proofErr w:type="spellStart"/>
       <w:r>
         <w:rPr>
-          <w:lang w:val="en-US"/>
-        </w:rPr>
-        <w:t>welche</w:t>
+          <w:lang w:val="en-GB"/>
+        </w:rPr>
+        <w:t>lor</w:t>
       </w:r>
       <w:proofErr w:type="spellEnd"/>
       <w:r>
         <w:rPr>
-          <w:lang w:val="en-US"/>
-        </w:rPr>
-        <w:t xml:space="preserve"> </w:t>
-      </w:r>
-      <w:proofErr w:type="spellStart"/>
-      <w:r>
-        <w:rPr>
-          <w:lang w:val="en-US"/>
-        </w:rPr>
-        <w:t>G</w:t>
-      </w:r>
-      <w:r>
-        <w:rPr>
-          <w:lang w:val="en-US"/>
-        </w:rPr>
-        <w:t>edanken</w:t>
-      </w:r>
-      <w:proofErr w:type="spellEnd"/>
-      <w:r>
-        <w:rPr>
-          <w:lang w:val="en-US"/>
-        </w:rPr>
-        <w:t xml:space="preserve"> </w:t>
-      </w:r>
-      <w:proofErr w:type="spellStart"/>
-      <w:r>
-        <w:rPr>
-          <w:lang w:val="en-US"/>
-        </w:rPr>
-        <w:t>gemacht</w:t>
-      </w:r>
-      <w:proofErr w:type="spellEnd"/>
-      <w:r>
-        <w:rPr>
-          <w:lang w:val="en-US"/>
-        </w:rPr>
-        <w:t xml:space="preserve"> / </w:t>
-      </w:r>
-      <w:proofErr w:type="spellStart"/>
-      <w:r>
-        <w:rPr>
-          <w:lang w:val="en-US"/>
-        </w:rPr>
-        <w:t>wie</w:t>
-      </w:r>
-      <w:proofErr w:type="spellEnd"/>
-      <w:r>
-        <w:rPr>
-          <w:lang w:val="en-US"/>
-        </w:rPr>
-        <w:t xml:space="preserve"> </w:t>
-      </w:r>
-      <w:proofErr w:type="spellStart"/>
-      <w:r>
-        <w:rPr>
-          <w:lang w:val="en-US"/>
-        </w:rPr>
-        <w:t>genau</w:t>
-      </w:r>
-      <w:proofErr w:type="spellEnd"/>
-      <w:r>
-        <w:rPr>
-          <w:lang w:val="en-US"/>
-        </w:rPr>
-        <w:t xml:space="preserve"> </w:t>
-      </w:r>
-      <w:proofErr w:type="spellStart"/>
-      <w:r>
-        <w:rPr>
-          <w:lang w:val="en-US"/>
-        </w:rPr>
-        <w:t>vorgehen</w:t>
-      </w:r>
-      <w:proofErr w:type="spellEnd"/>
+          <w:lang w:val="en-GB"/>
+        </w:rPr>
+        <w:t xml:space="preserve">” (length of residence) and “adults” (number of adults in household). </w:t>
+      </w:r>
+      <w:r>
+        <w:rPr>
+          <w:highlight w:val="yellow"/>
+          <w:lang w:val="en-GB"/>
+        </w:rPr>
+        <w:t>From a business perspective these two variables do not seem to be relevant for the churn problem and thus are excluded as well. Hence we have now 66 predictors for further analysis.</w:t>
+      </w:r>
     </w:p>
     <w:p>
       <w:pPr>
-        <w:pStyle w:val="Listenabsatz"/>
-        <w:numPr>
-          <w:ilvl w:val="1"/>
-          <w:numId w:val="8"/>
-        </w:numPr>
-        <w:rPr>
-          <w:lang w:val="en-US"/>
-        </w:rPr>
-      </w:pPr>
-      <w:r>
-        <w:rPr>
-          <w:lang w:val="en-US"/>
-        </w:rPr>
-        <w:t>KDD</w:t>
-      </w:r>
-      <w:r>
-        <w:rPr>
-          <w:lang w:val="en-US"/>
-        </w:rPr>
-        <w:t xml:space="preserve"> (Source: The KDD Process for Extracting Useful Knowledge from Volumes of Data; U s a m a   F a y </w:t>
-      </w:r>
-      <w:proofErr w:type="spellStart"/>
-      <w:r>
-        <w:rPr>
-          <w:lang w:val="en-US"/>
-        </w:rPr>
-        <w:t>y</w:t>
-      </w:r>
-      <w:proofErr w:type="spellEnd"/>
-      <w:r>
-        <w:rPr>
-          <w:lang w:val="en-US"/>
-        </w:rPr>
-        <w:t xml:space="preserve"> a d ,  G r e g o r y   P </w:t>
-      </w:r>
-      <w:proofErr w:type="spellStart"/>
-      <w:r>
-        <w:rPr>
-          <w:lang w:val="en-US"/>
-        </w:rPr>
-        <w:t>i</w:t>
-      </w:r>
-      <w:proofErr w:type="spellEnd"/>
-      <w:r>
-        <w:rPr>
-          <w:lang w:val="en-US"/>
-        </w:rPr>
-        <w:t xml:space="preserve"> a t e t s k y - S h a p </w:t>
-      </w:r>
-      <w:proofErr w:type="spellStart"/>
-      <w:r>
-        <w:rPr>
-          <w:lang w:val="en-US"/>
-        </w:rPr>
-        <w:t>i</w:t>
-      </w:r>
-      <w:proofErr w:type="spellEnd"/>
-      <w:r>
-        <w:rPr>
-          <w:lang w:val="en-US"/>
-        </w:rPr>
-        <w:t xml:space="preserve"> r o ,  a n d   P a d h r a </w:t>
-      </w:r>
-      <w:proofErr w:type="spellStart"/>
-      <w:r>
-        <w:rPr>
-          <w:lang w:val="en-US"/>
-        </w:rPr>
-        <w:t>i</w:t>
-      </w:r>
-      <w:proofErr w:type="spellEnd"/>
-      <w:r>
-        <w:rPr>
-          <w:lang w:val="en-US"/>
-        </w:rPr>
-        <w:t xml:space="preserve"> c   S m y t h</w:t>
-      </w:r>
-      <w:r>
-        <w:rPr>
-          <w:lang w:val="en-US"/>
-        </w:rPr>
-        <w:t>)</w:t>
-      </w:r>
+        <w:rPr>
+          <w:highlight w:val="yellow"/>
+          <w:lang w:val="en-GB"/>
+        </w:rPr>
+      </w:pPr>
     </w:p>
     <w:p>
       <w:pPr>
-        <w:pStyle w:val="Listenabsatz"/>
-        <w:numPr>
-          <w:ilvl w:val="2"/>
-          <w:numId w:val="8"/>
-        </w:numPr>
-        <w:rPr>
-          <w:lang w:val="en-US"/>
-        </w:rPr>
-      </w:pPr>
-      <w:r>
-        <w:rPr>
-          <w:lang w:val="en-US"/>
-        </w:rPr>
-        <w:t>Framework for getting from data to knowledge</w:t>
-      </w:r>
+        <w:rPr>
+          <w:highlight w:val="yellow"/>
+          <w:lang w:val="en-GB"/>
+        </w:rPr>
+      </w:pPr>
     </w:p>
     <w:p>
       <w:pPr>
-        <w:pStyle w:val="Listenabsatz"/>
-        <w:numPr>
-          <w:ilvl w:val="2"/>
-          <w:numId w:val="8"/>
-        </w:numPr>
+        <w:rPr>
+          <w:highlight w:val="yellow"/>
+          <w:lang w:val="en-GB"/>
+        </w:rPr>
+      </w:pPr>
+    </w:p>
+    <w:p>
+      <w:pPr>
+        <w:pStyle w:val="berschrift1"/>
+        <w:rPr>
+          <w:color w:val="auto"/>
+          <w:lang w:val="en-GB"/>
+        </w:rPr>
+      </w:pPr>
+      <w:r>
+        <w:rPr>
+          <w:color w:val="auto"/>
+          <w:lang w:val="en-GB"/>
+        </w:rPr>
+        <w:t>References (Introduction)</w:t>
+      </w:r>
+    </w:p>
+    <w:p>
+      <w:pPr>
         <w:rPr>
           <w:lang w:val="en-US"/>
         </w:rPr>
@@ -340,392 +779,95 @@
         <w:rPr>
           <w:lang w:val="en-US"/>
         </w:rPr>
-        <w:t xml:space="preserve">Keep in mind that it is not a binding sequence, but includes numerous iterations (for optimizations </w:t>
-      </w:r>
-      <w:proofErr w:type="spellStart"/>
+        <w:t xml:space="preserve">Lu, J. (2002). </w:t>
+      </w:r>
       <w:proofErr w:type="gramStart"/>
       <w:r>
         <w:rPr>
           <w:lang w:val="en-US"/>
         </w:rPr>
-        <w:t>etc</w:t>
-      </w:r>
-      <w:proofErr w:type="spellEnd"/>
+        <w:t>Predicting customer churn in the telecommunications industry––An application of survival analysis modeling using SAS.</w:t>
+      </w:r>
+      <w:proofErr w:type="gramEnd"/>
       <w:r>
         <w:rPr>
           <w:lang w:val="en-US"/>
         </w:rPr>
-        <w:t xml:space="preserve"> .)</w:t>
+        <w:t xml:space="preserve"> </w:t>
+      </w:r>
+      <w:proofErr w:type="gramStart"/>
+      <w:r>
+        <w:rPr>
+          <w:i/>
+          <w:iCs/>
+          <w:lang w:val="en-US"/>
+        </w:rPr>
+        <w:t>SAS User Group International (SUGI27) Online Proceedings</w:t>
+      </w:r>
+      <w:r>
+        <w:rPr>
+          <w:lang w:val="en-US"/>
+        </w:rPr>
+        <w:t>, 114-27.</w:t>
       </w:r>
       <w:proofErr w:type="gramEnd"/>
     </w:p>
     <w:p>
       <w:pPr>
-        <w:pStyle w:val="Listenabsatz"/>
-        <w:numPr>
-          <w:ilvl w:val="2"/>
-          <w:numId w:val="8"/>
-        </w:numPr>
-        <w:rPr>
-          <w:highlight w:val="yellow"/>
-          <w:lang w:val="en-US"/>
-        </w:rPr>
-      </w:pPr>
-      <w:r>
-        <w:rPr>
-          <w:highlight w:val="yellow"/>
-          <w:lang w:val="en-US"/>
-        </w:rPr>
-        <w:t xml:space="preserve">Selection: select out of data the target data which should be discovered/analyzed </w:t>
+        <w:rPr>
+          <w:lang w:val="en-GB"/>
+        </w:rPr>
+      </w:pPr>
+      <w:proofErr w:type="gramStart"/>
+      <w:r>
+        <w:rPr>
+          <w:lang w:val="en-GB"/>
+        </w:rPr>
+        <w:t xml:space="preserve">Fayyad, U., </w:t>
+      </w:r>
+      <w:proofErr w:type="spellStart"/>
+      <w:r>
+        <w:rPr>
+          <w:lang w:val="en-GB"/>
+        </w:rPr>
+        <w:t>Piatetsky</w:t>
+      </w:r>
+      <w:proofErr w:type="spellEnd"/>
+      <w:r>
+        <w:rPr>
+          <w:lang w:val="en-GB"/>
+        </w:rPr>
+        <w:t>-Shapiro, G., &amp; Smyth, P. (1996).</w:t>
+      </w:r>
+      <w:proofErr w:type="gramEnd"/>
+      <w:r>
+        <w:rPr>
+          <w:lang w:val="en-GB"/>
+        </w:rPr>
+        <w:t xml:space="preserve"> </w:t>
+      </w:r>
+      <w:proofErr w:type="gramStart"/>
+      <w:r>
+        <w:rPr>
+          <w:lang w:val="en-GB"/>
+        </w:rPr>
+        <w:t>The KDD process for extracting useful knowledge from volumes of data.</w:t>
+      </w:r>
+      <w:proofErr w:type="gramEnd"/>
+      <w:r>
+        <w:rPr>
+          <w:lang w:val="en-GB"/>
+        </w:rPr>
+        <w:t xml:space="preserve"> Communications of the ACM, 39(11), 27-34.</w:t>
       </w:r>
     </w:p>
     <w:p>
       <w:pPr>
-        <w:pStyle w:val="Listenabsatz"/>
-        <w:numPr>
-          <w:ilvl w:val="2"/>
-          <w:numId w:val="8"/>
-        </w:numPr>
         <w:rPr>
           <w:highlight w:val="yellow"/>
-          <w:lang w:val="en-US"/>
-        </w:rPr>
-      </w:pPr>
-      <w:r>
-        <w:rPr>
-          <w:highlight w:val="yellow"/>
-          <w:lang w:val="en-US"/>
-        </w:rPr>
-        <w:t>Preprocessing: exploratory data analysis and data cleaning (handle noise, outliers, missing values, transform 99 values)</w:t>
-      </w:r>
-    </w:p>
-    <w:p>
-      <w:pPr>
-        <w:pStyle w:val="Listenabsatz"/>
-        <w:numPr>
-          <w:ilvl w:val="2"/>
-          <w:numId w:val="8"/>
-        </w:numPr>
-        <w:rPr>
-          <w:highlight w:val="yellow"/>
-          <w:lang w:val="en-US"/>
-        </w:rPr>
-      </w:pPr>
-      <w:r>
-        <w:rPr>
-          <w:highlight w:val="yellow"/>
-          <w:lang w:val="en-US"/>
-        </w:rPr>
-        <w:t xml:space="preserve">Transformation: transform preprocessed data into </w:t>
-      </w:r>
-      <w:proofErr w:type="gramStart"/>
-      <w:r>
-        <w:rPr>
-          <w:highlight w:val="yellow"/>
-          <w:lang w:val="en-US"/>
-        </w:rPr>
-        <w:t>transformed  data</w:t>
-      </w:r>
-      <w:proofErr w:type="gramEnd"/>
-      <w:r>
-        <w:rPr>
-          <w:highlight w:val="yellow"/>
-          <w:lang w:val="en-US"/>
-        </w:rPr>
-        <w:t xml:space="preserve"> (Data reduction: PCA, feature selection), encoding and projection (scaling…)</w:t>
-      </w:r>
-    </w:p>
-    <w:p>
-      <w:pPr>
-        <w:pStyle w:val="Listenabsatz"/>
-        <w:numPr>
-          <w:ilvl w:val="2"/>
-          <w:numId w:val="8"/>
-        </w:numPr>
-        <w:rPr>
-          <w:highlight w:val="yellow"/>
-          <w:lang w:val="en-US"/>
-        </w:rPr>
-      </w:pPr>
-      <w:r>
-        <w:rPr>
-          <w:highlight w:val="yellow"/>
-          <w:lang w:val="en-US"/>
-        </w:rPr>
-        <w:t>Data mining: choose DM function (clustering), algorithms (which to use for pattern search in data, model</w:t>
-      </w:r>
-      <w:r>
-        <w:rPr>
-          <w:highlight w:val="yellow"/>
-          <w:lang w:val="en-US"/>
-        </w:rPr>
-        <w:t>s</w:t>
-      </w:r>
-      <w:r>
-        <w:rPr>
-          <w:highlight w:val="yellow"/>
-          <w:lang w:val="en-US"/>
-        </w:rPr>
-        <w:t xml:space="preserve"> and parameters)</w:t>
-      </w:r>
-    </w:p>
-    <w:p>
-      <w:pPr>
-        <w:pStyle w:val="Listenabsatz"/>
-        <w:numPr>
-          <w:ilvl w:val="2"/>
-          <w:numId w:val="8"/>
-        </w:numPr>
-        <w:rPr>
-          <w:highlight w:val="yellow"/>
-          <w:lang w:val="en-US"/>
-        </w:rPr>
-      </w:pPr>
-      <w:r>
-        <w:rPr>
-          <w:highlight w:val="yellow"/>
-          <w:lang w:val="en-US"/>
-        </w:rPr>
-        <w:t xml:space="preserve">Interpretation: interpret results from data mining and possibly connections to previous steps: </w:t>
-      </w:r>
-      <w:r>
-        <w:rPr>
-          <w:highlight w:val="yellow"/>
-          <w:lang w:val="en-US"/>
-        </w:rPr>
-        <w:t>what can b</w:t>
-      </w:r>
-      <w:r>
-        <w:rPr>
-          <w:highlight w:val="yellow"/>
-          <w:lang w:val="en-US"/>
-        </w:rPr>
-        <w:t>e improve</w:t>
-      </w:r>
-      <w:r>
-        <w:rPr>
-          <w:highlight w:val="yellow"/>
-          <w:lang w:val="en-US"/>
-        </w:rPr>
-        <w:t>d</w:t>
-      </w:r>
-      <w:r>
-        <w:rPr>
-          <w:highlight w:val="yellow"/>
-          <w:lang w:val="en-US"/>
-        </w:rPr>
-        <w:t>?</w:t>
-      </w:r>
-    </w:p>
-    <w:p>
-      <w:pPr>
-        <w:pStyle w:val="Listenabsatz"/>
-        <w:numPr>
-          <w:ilvl w:val="1"/>
-          <w:numId w:val="8"/>
-        </w:numPr>
-      </w:pPr>
-      <w:r>
-        <w:t xml:space="preserve">1.Iteration, </w:t>
-      </w:r>
-    </w:p>
-    <w:p>
-      <w:pPr>
-        <w:pStyle w:val="Listenabsatz"/>
-        <w:numPr>
-          <w:ilvl w:val="2"/>
-          <w:numId w:val="8"/>
-        </w:numPr>
-        <w:rPr>
-          <w:lang w:val="en-US"/>
-        </w:rPr>
-      </w:pPr>
-      <w:r>
-        <w:rPr>
-          <w:lang w:val="en-US"/>
-        </w:rPr>
-        <w:t>Focus on rather simple and fast methods</w:t>
-      </w:r>
-    </w:p>
-    <w:p>
-      <w:pPr>
-        <w:pStyle w:val="Listenabsatz"/>
-        <w:numPr>
-          <w:ilvl w:val="2"/>
-          <w:numId w:val="8"/>
-        </w:numPr>
-        <w:rPr>
-          <w:lang w:val="en-US"/>
-        </w:rPr>
-      </w:pPr>
-      <w:r>
-        <w:rPr>
-          <w:lang w:val="en-US"/>
-        </w:rPr>
-        <w:t>Decide with methods work well and which should be replaced by more complex ones</w:t>
-      </w:r>
-    </w:p>
-    <w:p>
-      <w:pPr>
-        <w:pStyle w:val="Listenabsatz"/>
-        <w:numPr>
-          <w:ilvl w:val="1"/>
-          <w:numId w:val="8"/>
-        </w:numPr>
-      </w:pPr>
-      <w:r>
-        <w:t>2. Iteration</w:t>
-      </w:r>
-    </w:p>
-    <w:p>
-      <w:pPr>
-        <w:pStyle w:val="Listenabsatz"/>
-        <w:numPr>
-          <w:ilvl w:val="2"/>
-          <w:numId w:val="8"/>
-        </w:numPr>
-      </w:pPr>
-      <w:r>
-        <w:t xml:space="preserve">Try </w:t>
-      </w:r>
-      <w:proofErr w:type="spellStart"/>
-      <w:r>
-        <w:t>more</w:t>
-      </w:r>
-      <w:proofErr w:type="spellEnd"/>
-      <w:r>
-        <w:t xml:space="preserve"> </w:t>
-      </w:r>
-      <w:proofErr w:type="spellStart"/>
-      <w:r>
-        <w:t>complex</w:t>
-      </w:r>
-      <w:proofErr w:type="spellEnd"/>
-      <w:r>
-        <w:t xml:space="preserve"> </w:t>
-      </w:r>
-      <w:proofErr w:type="spellStart"/>
-      <w:r>
-        <w:t>methods</w:t>
-      </w:r>
-      <w:proofErr w:type="spellEnd"/>
-    </w:p>
-    <w:p>
-      <w:pPr>
-        <w:pStyle w:val="Listenabsatz"/>
-        <w:numPr>
-          <w:ilvl w:val="2"/>
-          <w:numId w:val="8"/>
-        </w:numPr>
-        <w:rPr>
-          <w:lang w:val="en-US"/>
-        </w:rPr>
-      </w:pPr>
-      <w:r>
-        <w:rPr>
-          <w:lang w:val="en-US"/>
-        </w:rPr>
-        <w:t xml:space="preserve">E.g. </w:t>
-      </w:r>
-      <w:r>
-        <w:rPr>
-          <w:lang w:val="en-US"/>
-        </w:rPr>
-        <w:t>multidimensional outlier detection</w:t>
-      </w:r>
-    </w:p>
-    <w:p>
-      <w:pPr>
-        <w:rPr>
-          <w:lang w:val="en-US"/>
-        </w:rPr>
-      </w:pPr>
-    </w:p>
-    <w:p>
-      <w:pPr>
-        <w:rPr>
-          <w:lang w:val="en-GB"/>
-        </w:rPr>
-      </w:pPr>
-    </w:p>
-    <w:p>
-      <w:pPr>
-        <w:rPr>
-          <w:lang w:val="en-GB"/>
-        </w:rPr>
-      </w:pPr>
-    </w:p>
-    <w:p>
-      <w:pPr>
-        <w:rPr>
-          <w:lang w:val="en-GB"/>
-        </w:rPr>
-      </w:pPr>
-    </w:p>
-    <w:p>
-      <w:pPr>
-        <w:rPr>
-          <w:lang w:val="en-GB"/>
-        </w:rPr>
-      </w:pPr>
-    </w:p>
-    <w:p>
-      <w:pPr>
-        <w:rPr>
-          <w:lang w:val="en-GB"/>
-        </w:rPr>
-      </w:pPr>
-    </w:p>
-    <w:p>
-      <w:pPr>
-        <w:rPr>
-          <w:lang w:val="en-GB"/>
-        </w:rPr>
-      </w:pPr>
-    </w:p>
-    <w:p>
-      <w:pPr>
-        <w:rPr>
-          <w:lang w:val="en-GB"/>
-        </w:rPr>
-      </w:pPr>
-    </w:p>
-    <w:p>
-      <w:pPr>
-        <w:rPr>
-          <w:lang w:val="en-GB"/>
-        </w:rPr>
-      </w:pPr>
-    </w:p>
-    <w:p>
-      <w:pPr>
-        <w:rPr>
-          <w:lang w:val="en-GB"/>
-        </w:rPr>
-      </w:pPr>
-    </w:p>
-    <w:p>
-      <w:pPr>
-        <w:rPr>
-          <w:lang w:val="en-GB"/>
-        </w:rPr>
-      </w:pPr>
-    </w:p>
-    <w:p>
-      <w:pPr>
-        <w:rPr>
-          <w:lang w:val="en-GB"/>
-        </w:rPr>
-      </w:pPr>
-    </w:p>
-    <w:p>
-      <w:pPr>
-        <w:rPr>
-          <w:lang w:val="en-GB"/>
-        </w:rPr>
-      </w:pPr>
-      <w:bookmarkStart w:id="0" w:name="_GoBack"/>
-      <w:bookmarkEnd w:id="0"/>
+          <w:lang w:val="en-GB"/>
+        </w:rPr>
+      </w:pPr>
     </w:p>
     <w:sectPr>
       <w:pgSz w:w="11906" w:h="16838"/>
@@ -2336,7 +2478,7 @@
   <a:extraClrSchemeLst/>
   <a:extLst>
     <a:ext uri="{05A4C25C-085E-4340-85A3-A5531E510DB2}">
-      <thm15:themeFamily xmlns:thm15="http://schemas.microsoft.com/office/thememl/2012/main" xmlns="" name="Office Theme" id="{62F939B6-93AF-4DB8-9C6B-D6C7DFDC589F}" vid="{4A3C46E8-61CC-4603-A589-7422A47A8E4A}"/>
+      <thm15:themeFamily xmlns="" xmlns:thm15="http://schemas.microsoft.com/office/thememl/2012/main" name="Office Theme" id="{62F939B6-93AF-4DB8-9C6B-D6C7DFDC589F}" vid="{4A3C46E8-61CC-4603-A589-7422A47A8E4A}"/>
     </a:ext>
   </a:extLst>
 </a:theme>

</xml_diff>

<commit_message>
kleine anpassungen am text
</commit_message>
<xml_diff>
--- a/Dokumente/Introduction_Feature Selection.docx
+++ b/Dokumente/Introduction_Feature Selection.docx
@@ -24,25 +24,280 @@
           <w:lang w:val="en-GB"/>
         </w:rPr>
       </w:pPr>
+      <w:r>
+        <w:rPr>
+          <w:lang w:val="en-GB"/>
+        </w:rPr>
+        <w:t xml:space="preserve">The telecommunication market is a highly competitive market. Customers are able to choose between a variety of suppliers and it is relatively easy to switch between them. This results in a very high churn rate and represents a serious problem for the suppliers as the costs for attracting new customers exceed the costs of customer retention (e.g., </w:t>
+      </w:r>
+      <w:r>
+        <w:rPr>
+          <w:lang w:val="en-US"/>
+        </w:rPr>
+        <w:t>Lu, 2002)</w:t>
+      </w:r>
+      <w:r>
+        <w:rPr>
+          <w:lang w:val="en-GB"/>
+        </w:rPr>
+        <w:t xml:space="preserve">. An important and necessary task for the telecommunication companies is to predict the probability of customers to cancel the contract in the near future. This information can be used then to start a loyalty initiative such as offering a discount or a new mobile phone to the customer. To gain valuable knowledge out of the data telecommunication providers have about their customers, data mining techniques can be used. </w:t>
+      </w:r>
+    </w:p>
+    <w:p>
+      <w:pPr>
+        <w:rPr>
+          <w:lang w:val="en-GB"/>
+        </w:rPr>
+      </w:pPr>
+      <w:r>
+        <w:rPr>
+          <w:lang w:val="en-GB"/>
+        </w:rPr>
+        <w:t xml:space="preserve">This working task deals with such a customer churn problem. The provided real-world data of 100,000 customers of an anonymous telecommunication provider are described by </w:t>
+      </w:r>
+      <w:r>
+        <w:rPr>
+          <w:lang w:val="en-GB"/>
+        </w:rPr>
+        <w:t>173</w:t>
+      </w:r>
+      <w:r>
+        <w:rPr>
+          <w:lang w:val="en-GB"/>
+        </w:rPr>
+        <w:t xml:space="preserve"> attributes, such as customer characteristic and usage behaviour. </w:t>
+      </w:r>
+      <w:r>
+        <w:rPr>
+          <w:lang w:val="en-GB"/>
+        </w:rPr>
+        <w:t xml:space="preserve">The observed customers were with the company for at least six month and they were sampled </w:t>
+      </w:r>
+      <w:r>
+        <w:rPr>
+          <w:lang w:val="en-GB"/>
+        </w:rPr>
+        <w:t>during July,</w:t>
+      </w:r>
+      <w:r>
+        <w:rPr>
+          <w:lang w:val="en-GB"/>
+        </w:rPr>
+        <w:t xml:space="preserve"> September, November of 2001</w:t>
+      </w:r>
+      <w:r>
+        <w:rPr>
+          <w:lang w:val="en-GB"/>
+        </w:rPr>
+        <w:t xml:space="preserve"> and January of 2002</w:t>
+      </w:r>
+      <w:r>
+        <w:rPr>
+          <w:lang w:val="en-GB"/>
+        </w:rPr>
+        <w:t>.</w:t>
+      </w:r>
+      <w:r>
+        <w:rPr>
+          <w:lang w:val="en-GB"/>
+        </w:rPr>
+        <w:t xml:space="preserve"> At the time a customer was observed the input variables were calculated based on the previous four months. If a customer churned within a period of 31-60 days after the observation time, the data provides the information of “churn=1”, otherwise “churn=0”.</w:t>
+      </w:r>
+      <w:r>
+        <w:rPr>
+          <w:lang w:val="en-GB"/>
+        </w:rPr>
+        <w:t xml:space="preserve"> The data set is divided into two parts of equal size</w:t>
+      </w:r>
+      <w:r>
+        <w:rPr>
+          <w:lang w:val="en-GB"/>
+        </w:rPr>
+        <w:t xml:space="preserve"> (training and test set)</w:t>
+      </w:r>
+      <w:r>
+        <w:rPr>
+          <w:lang w:val="en-GB"/>
+        </w:rPr>
+        <w:t xml:space="preserve">. One set represents the </w:t>
+      </w:r>
+      <w:r>
+        <w:rPr>
+          <w:lang w:val="en-GB"/>
+        </w:rPr>
+        <w:t>training</w:t>
+      </w:r>
+      <w:r>
+        <w:rPr>
+          <w:lang w:val="en-GB"/>
+        </w:rPr>
+        <w:t xml:space="preserve"> set including the information if a customer churned</w:t>
+      </w:r>
+      <w:r>
+        <w:rPr>
+          <w:lang w:val="en-GB"/>
+        </w:rPr>
+        <w:t xml:space="preserve"> as explained above</w:t>
+      </w:r>
+      <w:r>
+        <w:rPr>
+          <w:lang w:val="en-GB"/>
+        </w:rPr>
+        <w:t>. This set will be used to build our model. Our goal is then to predict the churn probabilities fo</w:t>
+      </w:r>
+      <w:r>
+        <w:rPr>
+          <w:lang w:val="en-GB"/>
+        </w:rPr>
+        <w:t xml:space="preserve">r each customer in the test set. The higher the probability the higher the risk that a customer will churn within the period of 31-60 days after the observation time. An accurate prediction gives the company sufficient time to react to the information and retain the customer. </w:t>
+      </w:r>
+    </w:p>
+    <w:p>
+      <w:pPr>
+        <w:rPr>
+          <w:lang w:val="en-GB"/>
+        </w:rPr>
+      </w:pPr>
+      <w:r>
+        <w:rPr>
+          <w:lang w:val="en-GB"/>
+        </w:rPr>
+        <w:t>In doing so we proceed in accordance with the KDD process (</w:t>
+      </w:r>
+      <w:r>
+        <w:rPr>
+          <w:lang w:val="en-GB"/>
+        </w:rPr>
+        <w:t>knowl</w:t>
+      </w:r>
+      <w:r>
+        <w:rPr>
+          <w:lang w:val="en-GB"/>
+        </w:rPr>
+        <w:t>edge discovery in databases</w:t>
+      </w:r>
+      <w:r>
+        <w:rPr>
+          <w:lang w:val="en-GB"/>
+        </w:rPr>
+        <w:t xml:space="preserve">) (e.g., Fayyad, et al., 1996). The first step of selection is already done as our target data is selected (see above). In chapter 2 we will </w:t>
+      </w:r>
+      <w:r>
+        <w:rPr>
+          <w:lang w:val="en-GB"/>
+        </w:rPr>
+        <w:t xml:space="preserve">do </w:t>
+      </w:r>
+      <w:r>
+        <w:rPr>
+          <w:lang w:val="en-GB"/>
+        </w:rPr>
+        <w:t xml:space="preserve">some exploratory data analysis which is part of the </w:t>
+      </w:r>
+      <w:proofErr w:type="spellStart"/>
+      <w:r>
+        <w:rPr>
+          <w:lang w:val="en-GB"/>
+        </w:rPr>
+        <w:t>preprocessing</w:t>
+      </w:r>
+      <w:proofErr w:type="spellEnd"/>
+      <w:r>
+        <w:rPr>
+          <w:lang w:val="en-GB"/>
+        </w:rPr>
+        <w:t xml:space="preserve"> to get an overview of the data</w:t>
+      </w:r>
       <w:bookmarkStart w:id="0" w:name="_GoBack"/>
       <w:bookmarkEnd w:id="0"/>
       <w:r>
         <w:rPr>
           <w:lang w:val="en-GB"/>
         </w:rPr>
-        <w:t xml:space="preserve">The telecommunication market is a highly competitive market. Customers are able to choose between a variety of suppliers and it is relatively easy to switch between them. This results in a very high churn rate and represents a serious problem for the suppliers as the costs for attracting new customers exceed the costs of customer retention (e.g., </w:t>
-      </w:r>
-      <w:r>
-        <w:rPr>
-          <w:lang w:val="en-US"/>
-        </w:rPr>
-        <w:t>Lu, 2002)</w:t>
-      </w:r>
-      <w:r>
-        <w:rPr>
-          <w:lang w:val="en-GB"/>
-        </w:rPr>
-        <w:t xml:space="preserve">. An important and necessary task for the telecommunication companies is to predict the probability of customers to cancel the contract in the near future. This information can be used then to start a loyalty initiative such as offering a discount or a new mobile phone to the customer. To gain valuable knowledge out of the data telecommunication providers have about their customers, data mining techniques can be used. </w:t>
+        <w:t xml:space="preserve">. The following steps of the KDD process will be divided into two chapters (chapter 3 and 4). Our approach is to run two iterations during the model building process. Within the first iteration we will focus on rather simple methods (for example for data cleaning and reduction). </w:t>
+      </w:r>
+      <w:r>
+        <w:rPr>
+          <w:lang w:val="en-GB"/>
+        </w:rPr>
+        <w:t xml:space="preserve">We will start with data cleaning such as missing value and outlier handling. Next within transformation we will focus on data reduction (through principle component analysis and feature selection) and encoding. Within the next step of data mining we will apply data mining algorithms to search for patterns in our data. In our case the data mining model is classification and four methods will be applied: Logistic regression, Naïve Bayes Classifier, Random Forest and Artificial Neural Networks. </w:t>
+      </w:r>
+      <w:r>
+        <w:rPr>
+          <w:highlight w:val="yellow"/>
+          <w:lang w:val="en-GB"/>
+        </w:rPr>
+        <w:t>To increase th</w:t>
+      </w:r>
+      <w:r>
+        <w:rPr>
+          <w:highlight w:val="yellow"/>
+          <w:lang w:val="en-GB"/>
+        </w:rPr>
+        <w:t>e predictive accurac</w:t>
+      </w:r>
+      <w:r>
+        <w:rPr>
+          <w:highlight w:val="yellow"/>
+          <w:lang w:val="en-GB"/>
+        </w:rPr>
+        <w:t>y of the individual models we will also apply Ensemble Methods</w:t>
+      </w:r>
+      <w:r>
+        <w:rPr>
+          <w:highlight w:val="yellow"/>
+          <w:lang w:val="en-GB"/>
+        </w:rPr>
+        <w:t xml:space="preserve"> (do we? If yes, which ones? Random Forest is already an Ensemble Algorithm)</w:t>
+      </w:r>
+      <w:r>
+        <w:rPr>
+          <w:highlight w:val="yellow"/>
+          <w:lang w:val="en-GB"/>
+        </w:rPr>
+        <w:t>.</w:t>
+      </w:r>
+      <w:r>
+        <w:rPr>
+          <w:lang w:val="en-GB"/>
+        </w:rPr>
+        <w:t xml:space="preserve"> </w:t>
+      </w:r>
+      <w:r>
+        <w:rPr>
+          <w:lang w:val="en-GB"/>
+        </w:rPr>
+        <w:t xml:space="preserve">At the end of chapter 3 we will </w:t>
+      </w:r>
+      <w:r>
+        <w:rPr>
+          <w:lang w:val="en-GB"/>
+        </w:rPr>
+        <w:t xml:space="preserve">interpret the results and </w:t>
+      </w:r>
+      <w:r>
+        <w:rPr>
+          <w:lang w:val="en-GB"/>
+        </w:rPr>
+        <w:t>evaluate which approaches worked well and which should be improved. In the second iteration we will handle the needs for improvement identified in the first iteration and focus on rather complex methods</w:t>
+      </w:r>
+      <w:r>
+        <w:rPr>
+          <w:lang w:val="en-GB"/>
+        </w:rPr>
+        <w:t xml:space="preserve"> if required</w:t>
+      </w:r>
+      <w:r>
+        <w:rPr>
+          <w:lang w:val="en-GB"/>
+        </w:rPr>
+        <w:t xml:space="preserve">. </w:t>
+      </w:r>
+      <w:r>
+        <w:rPr>
+          <w:lang w:val="en-GB"/>
+        </w:rPr>
+        <w:t xml:space="preserve">The structure of the second iteration equals that of the first iteration based on the KDD process. During this procedure we will always keep in mind that the KDD process is not a strict sequence, but rather an iterative process. </w:t>
       </w:r>
     </w:p>
     <w:p>
@@ -51,303 +306,29 @@
           <w:lang w:val="en-GB"/>
         </w:rPr>
       </w:pPr>
-      <w:r>
-        <w:rPr>
-          <w:lang w:val="en-GB"/>
-        </w:rPr>
-        <w:t xml:space="preserve">This working task deals with such a customer churn problem. The provided real-world data of 100,000 customers of an anonymous telecommunication provider are described by </w:t>
-      </w:r>
-      <w:r>
-        <w:rPr>
-          <w:lang w:val="en-GB"/>
-        </w:rPr>
-        <w:t>173</w:t>
-      </w:r>
-      <w:r>
-        <w:rPr>
-          <w:lang w:val="en-GB"/>
-        </w:rPr>
-        <w:t xml:space="preserve"> attributes, such as customer characteristic and usage behaviour. </w:t>
-      </w:r>
-      <w:r>
-        <w:rPr>
-          <w:lang w:val="en-GB"/>
-        </w:rPr>
-        <w:t xml:space="preserve">The observed customers were with the company for at least six month and they were sampled </w:t>
-      </w:r>
-      <w:r>
-        <w:rPr>
-          <w:lang w:val="en-GB"/>
-        </w:rPr>
-        <w:t>during July,</w:t>
-      </w:r>
-      <w:r>
-        <w:rPr>
-          <w:lang w:val="en-GB"/>
-        </w:rPr>
-        <w:t xml:space="preserve"> September, November of 2001</w:t>
-      </w:r>
-      <w:r>
-        <w:rPr>
-          <w:lang w:val="en-GB"/>
-        </w:rPr>
-        <w:t xml:space="preserve"> and January of 2002</w:t>
-      </w:r>
-      <w:r>
-        <w:rPr>
-          <w:lang w:val="en-GB"/>
-        </w:rPr>
-        <w:t>.</w:t>
-      </w:r>
-      <w:r>
-        <w:rPr>
-          <w:lang w:val="en-GB"/>
-        </w:rPr>
-        <w:t xml:space="preserve"> At the time a customer was observed the input variables were calculated based on the previous four months. If a customer churned within a period of 31-60 days after the observation time, the data provides the information of “churn=1”, otherwise “churn=0”.</w:t>
-      </w:r>
-      <w:r>
-        <w:rPr>
-          <w:lang w:val="en-GB"/>
-        </w:rPr>
-        <w:t xml:space="preserve"> The data set is divided into two parts of equal size</w:t>
-      </w:r>
-      <w:r>
-        <w:rPr>
-          <w:lang w:val="en-GB"/>
-        </w:rPr>
-        <w:t xml:space="preserve"> (training and test set)</w:t>
-      </w:r>
-      <w:r>
-        <w:rPr>
-          <w:lang w:val="en-GB"/>
-        </w:rPr>
-        <w:t xml:space="preserve">. One set represents the </w:t>
-      </w:r>
-      <w:r>
-        <w:rPr>
-          <w:lang w:val="en-GB"/>
-        </w:rPr>
-        <w:t>training</w:t>
-      </w:r>
-      <w:r>
-        <w:rPr>
-          <w:lang w:val="en-GB"/>
-        </w:rPr>
-        <w:t xml:space="preserve"> set including the information if a customer churned</w:t>
-      </w:r>
-      <w:r>
-        <w:rPr>
-          <w:lang w:val="en-GB"/>
-        </w:rPr>
-        <w:t xml:space="preserve"> as explained above</w:t>
-      </w:r>
-      <w:r>
-        <w:rPr>
-          <w:lang w:val="en-GB"/>
-        </w:rPr>
-        <w:t>. This set will be used to build our model. Our goal is then to predict the churn probabilities fo</w:t>
-      </w:r>
-      <w:r>
-        <w:rPr>
-          <w:lang w:val="en-GB"/>
-        </w:rPr>
-        <w:t xml:space="preserve">r each customer in the test set. The higher the probability the higher the risk that a customer will churn within the period of 31-60 days after the observation time. An accurate prediction gives the company sufficient time to react to the information and retain the customer. </w:t>
-      </w:r>
     </w:p>
     <w:p>
       <w:pPr>
-        <w:rPr>
-          <w:lang w:val="en-GB"/>
-        </w:rPr>
-      </w:pPr>
-      <w:r>
-        <w:rPr>
-          <w:lang w:val="en-GB"/>
-        </w:rPr>
-        <w:t>In doing so we proceed in accordance with the KDD process (</w:t>
-      </w:r>
-      <w:r>
-        <w:rPr>
-          <w:lang w:val="en-GB"/>
-        </w:rPr>
-        <w:t>knowl</w:t>
-      </w:r>
-      <w:r>
-        <w:rPr>
-          <w:lang w:val="en-GB"/>
-        </w:rPr>
-        <w:t>edge discovery in databases</w:t>
-      </w:r>
-      <w:r>
-        <w:rPr>
-          <w:lang w:val="en-GB"/>
-        </w:rPr>
-        <w:t xml:space="preserve">) (e.g., Fayyad, et al., 1996). The first step of selection is already done as our target data is selected (see above). In chapter 2 we will some exploratory data analysis which is part of the </w:t>
-      </w:r>
-      <w:proofErr w:type="spellStart"/>
-      <w:r>
-        <w:rPr>
-          <w:lang w:val="en-GB"/>
-        </w:rPr>
-        <w:t>preprocessing</w:t>
-      </w:r>
-      <w:proofErr w:type="spellEnd"/>
-      <w:r>
-        <w:rPr>
-          <w:lang w:val="en-GB"/>
-        </w:rPr>
-        <w:t xml:space="preserve">. The following steps of the KDD process will be divided into two chapters (chapter 3 and 4). Our approach is to run two iterations during the model building process. Within the first iteration we will focus on rather simple methods (for example for data cleaning and reduction). </w:t>
-      </w:r>
-      <w:r>
-        <w:rPr>
-          <w:lang w:val="en-GB"/>
-        </w:rPr>
-        <w:t>W</w:t>
-      </w:r>
-      <w:r>
-        <w:rPr>
-          <w:lang w:val="en-GB"/>
-        </w:rPr>
-        <w:t xml:space="preserve">e </w:t>
-      </w:r>
-      <w:r>
-        <w:rPr>
-          <w:lang w:val="en-GB"/>
-        </w:rPr>
-        <w:t xml:space="preserve">will </w:t>
-      </w:r>
-      <w:r>
-        <w:rPr>
-          <w:lang w:val="en-GB"/>
-        </w:rPr>
-        <w:t>s</w:t>
-      </w:r>
-      <w:r>
-        <w:rPr>
-          <w:lang w:val="en-GB"/>
-        </w:rPr>
-        <w:t>tart with data cleaning such as</w:t>
-      </w:r>
-      <w:r>
-        <w:rPr>
-          <w:lang w:val="en-GB"/>
-        </w:rPr>
-        <w:t xml:space="preserve"> missing value and outlier handling. Next within transformation we </w:t>
-      </w:r>
-      <w:r>
-        <w:rPr>
-          <w:lang w:val="en-GB"/>
-        </w:rPr>
-        <w:t xml:space="preserve">will </w:t>
-      </w:r>
-      <w:r>
-        <w:rPr>
-          <w:lang w:val="en-GB"/>
-        </w:rPr>
-        <w:t xml:space="preserve">focus on data reduction (through principle component analysis and feature selection) and encoding. Within the next step </w:t>
-      </w:r>
-      <w:r>
-        <w:rPr>
-          <w:lang w:val="en-GB"/>
-        </w:rPr>
-        <w:t xml:space="preserve">of </w:t>
-      </w:r>
-      <w:r>
-        <w:rPr>
-          <w:lang w:val="en-GB"/>
-        </w:rPr>
-        <w:t xml:space="preserve">data mining we </w:t>
-      </w:r>
-      <w:r>
-        <w:rPr>
-          <w:lang w:val="en-GB"/>
-        </w:rPr>
-        <w:t xml:space="preserve">will </w:t>
-      </w:r>
-      <w:r>
-        <w:rPr>
-          <w:lang w:val="en-GB"/>
-        </w:rPr>
-        <w:t xml:space="preserve">apply data mining algorithms to search for patterns in our data. In our case the data mining model is classification and four methods will be applied: Logistic regression, Naïve Bayes Classifier, Random Forest and Artificial Neural Networks. </w:t>
-      </w:r>
-      <w:r>
-        <w:rPr>
-          <w:highlight w:val="yellow"/>
-          <w:lang w:val="en-GB"/>
-        </w:rPr>
-        <w:t xml:space="preserve">To increase the predictive </w:t>
-      </w:r>
-      <w:proofErr w:type="spellStart"/>
-      <w:r>
-        <w:rPr>
-          <w:highlight w:val="yellow"/>
-          <w:lang w:val="en-GB"/>
-        </w:rPr>
-        <w:t>accurary</w:t>
-      </w:r>
-      <w:proofErr w:type="spellEnd"/>
-      <w:r>
-        <w:rPr>
-          <w:highlight w:val="yellow"/>
-          <w:lang w:val="en-GB"/>
-        </w:rPr>
-        <w:t xml:space="preserve"> of the individual models we will also apply Ensemble Methods</w:t>
-      </w:r>
-      <w:r>
-        <w:rPr>
-          <w:highlight w:val="yellow"/>
-          <w:lang w:val="en-GB"/>
-        </w:rPr>
-        <w:t xml:space="preserve"> (do we? If yes, which ones? Random Forest is already an Ensemble Algorithm)</w:t>
-      </w:r>
-      <w:r>
-        <w:rPr>
-          <w:highlight w:val="yellow"/>
-          <w:lang w:val="en-GB"/>
-        </w:rPr>
-        <w:t>.</w:t>
-      </w:r>
-      <w:r>
-        <w:rPr>
-          <w:lang w:val="en-GB"/>
-        </w:rPr>
-        <w:t xml:space="preserve"> </w:t>
-      </w:r>
-      <w:r>
-        <w:rPr>
-          <w:lang w:val="en-GB"/>
-        </w:rPr>
-        <w:t xml:space="preserve">At the end of chapter 3 we will </w:t>
-      </w:r>
-      <w:r>
-        <w:rPr>
-          <w:lang w:val="en-GB"/>
-        </w:rPr>
-        <w:t xml:space="preserve">interpret the results and </w:t>
-      </w:r>
-      <w:r>
-        <w:rPr>
-          <w:lang w:val="en-GB"/>
-        </w:rPr>
-        <w:t>evaluate which approaches worked well and which should be improved. In the second iteration we will handle the needs for improvement identified in the first iteration and focus on rather complex methods</w:t>
-      </w:r>
-      <w:r>
-        <w:rPr>
-          <w:lang w:val="en-GB"/>
-        </w:rPr>
-        <w:t xml:space="preserve"> if required</w:t>
-      </w:r>
-      <w:r>
-        <w:rPr>
-          <w:lang w:val="en-GB"/>
-        </w:rPr>
-        <w:t xml:space="preserve">. </w:t>
-      </w:r>
-      <w:r>
-        <w:rPr>
-          <w:lang w:val="en-GB"/>
-        </w:rPr>
-        <w:t xml:space="preserve">The structure of the second iteration equals that of the first iteration based on the KDD process. During this procedure we will always keep in mind that the KDD process is not a strict sequence, but rather an iterative process. </w:t>
+        <w:pStyle w:val="berschrift1"/>
+        <w:rPr>
+          <w:color w:val="auto"/>
+          <w:lang w:val="en-GB"/>
+        </w:rPr>
+      </w:pPr>
+      <w:r>
+        <w:rPr>
+          <w:color w:val="auto"/>
+          <w:lang w:val="en-GB"/>
+        </w:rPr>
+        <w:lastRenderedPageBreak/>
+        <w:t>F</w:t>
+      </w:r>
+      <w:r>
+        <w:rPr>
+          <w:color w:val="auto"/>
+          <w:lang w:val="en-GB"/>
+        </w:rPr>
+        <w:t>eature Selection</w:t>
       </w:r>
     </w:p>
     <w:p>
@@ -356,386 +337,468 @@
           <w:lang w:val="en-GB"/>
         </w:rPr>
       </w:pPr>
+      <w:r>
+        <w:rPr>
+          <w:lang w:val="en-GB"/>
+        </w:rPr>
+        <w:t>The</w:t>
+      </w:r>
+      <w:r>
+        <w:rPr>
+          <w:lang w:val="en-GB"/>
+        </w:rPr>
+        <w:t xml:space="preserve"> data set consists of </w:t>
+      </w:r>
+      <w:r>
+        <w:rPr>
+          <w:lang w:val="en-GB"/>
+        </w:rPr>
+        <w:t>172</w:t>
+      </w:r>
+      <w:r>
+        <w:rPr>
+          <w:lang w:val="en-GB"/>
+        </w:rPr>
+        <w:t xml:space="preserve"> input variables</w:t>
+      </w:r>
+      <w:r>
+        <w:rPr>
+          <w:lang w:val="en-GB"/>
+        </w:rPr>
+        <w:t xml:space="preserve"> and probably not all of them are relevant for the prediction</w:t>
+      </w:r>
+      <w:r>
+        <w:rPr>
+          <w:lang w:val="en-GB"/>
+        </w:rPr>
+        <w:t xml:space="preserve">. One part of vertical data reduction is the feature or variable selection where we want to find a subset of relevant variables. Out of a variety of feature selection approaches we </w:t>
+      </w:r>
+      <w:r>
+        <w:rPr>
+          <w:lang w:val="en-GB"/>
+        </w:rPr>
+        <w:t>decide</w:t>
+      </w:r>
+      <w:r>
+        <w:rPr>
+          <w:lang w:val="en-GB"/>
+        </w:rPr>
+        <w:t xml:space="preserve"> within the first iteration to use a simple Filter Approach. The approach is to pre-screen the variables prior to model </w:t>
+      </w:r>
+      <w:r>
+        <w:rPr>
+          <w:lang w:val="en-GB"/>
+        </w:rPr>
+        <w:t>building</w:t>
+      </w:r>
+      <w:r>
+        <w:rPr>
+          <w:lang w:val="en-GB"/>
+        </w:rPr>
+        <w:t xml:space="preserve"> and only use those variables as predictors that pass a certain statistical criterion. In our case we </w:t>
+      </w:r>
+      <w:r>
+        <w:rPr>
+          <w:lang w:val="en-GB"/>
+        </w:rPr>
+        <w:t>use</w:t>
+      </w:r>
+      <w:r>
+        <w:rPr>
+          <w:lang w:val="en-GB"/>
+        </w:rPr>
+        <w:t xml:space="preserve"> the </w:t>
+      </w:r>
+      <w:proofErr w:type="spellStart"/>
+      <w:r>
+        <w:rPr>
+          <w:lang w:val="en-GB"/>
+        </w:rPr>
+        <w:t>rfe</w:t>
+      </w:r>
+      <w:proofErr w:type="spellEnd"/>
+      <w:r>
+        <w:rPr>
+          <w:lang w:val="en-GB"/>
+        </w:rPr>
+        <w:t xml:space="preserve"> function out of the caret package</w:t>
+      </w:r>
+      <w:r>
+        <w:rPr>
+          <w:lang w:val="en-GB"/>
+        </w:rPr>
+        <w:t xml:space="preserve"> in R</w:t>
+      </w:r>
+      <w:r>
+        <w:rPr>
+          <w:lang w:val="en-GB"/>
+        </w:rPr>
+        <w:t xml:space="preserve"> (</w:t>
+      </w:r>
+      <w:r>
+        <w:rPr>
+          <w:lang w:val="en-GB"/>
+        </w:rPr>
+        <w:t>http://topepo.github.io/caret/filters.html</w:t>
+      </w:r>
+      <w:r>
+        <w:rPr>
+          <w:lang w:val="en-GB"/>
+        </w:rPr>
+        <w:t>)</w:t>
+      </w:r>
+      <w:r>
+        <w:rPr>
+          <w:lang w:val="en-GB"/>
+        </w:rPr>
+        <w:t xml:space="preserve">. </w:t>
+      </w:r>
+      <w:r>
+        <w:rPr>
+          <w:lang w:val="en-GB"/>
+        </w:rPr>
+        <w:t>Through an</w:t>
+      </w:r>
+      <w:r>
+        <w:rPr>
+          <w:lang w:val="en-GB"/>
+        </w:rPr>
+        <w:t xml:space="preserve"> underlying ANOVA </w:t>
+      </w:r>
+      <w:r>
+        <w:rPr>
+          <w:lang w:val="en-GB"/>
+        </w:rPr>
+        <w:t>model</w:t>
+      </w:r>
+      <w:r>
+        <w:rPr>
+          <w:lang w:val="en-GB"/>
+        </w:rPr>
+        <w:t xml:space="preserve"> </w:t>
+      </w:r>
+      <w:r>
+        <w:rPr>
+          <w:lang w:val="en-GB"/>
+        </w:rPr>
+        <w:t xml:space="preserve">it is tested for each variable if the mean is </w:t>
+      </w:r>
+      <w:r>
+        <w:rPr>
+          <w:lang w:val="en-GB"/>
+        </w:rPr>
+        <w:t xml:space="preserve">statistically </w:t>
+      </w:r>
+      <w:r>
+        <w:rPr>
+          <w:lang w:val="en-GB"/>
+        </w:rPr>
+        <w:t xml:space="preserve">different between the two classes “churn=1” and “churn=0”. If </w:t>
+      </w:r>
+      <w:r>
+        <w:rPr>
+          <w:lang w:val="en-GB"/>
+        </w:rPr>
+        <w:t>so,</w:t>
+      </w:r>
+      <w:r>
+        <w:rPr>
+          <w:lang w:val="en-GB"/>
+        </w:rPr>
+        <w:t xml:space="preserve"> the variable is regarded as relevant and therefore should be considered in the prediction model. There are several other approaches for feature selection that are more effective, for inst</w:t>
+      </w:r>
+      <w:r>
+        <w:rPr>
+          <w:lang w:val="en-GB"/>
+        </w:rPr>
+        <w:t>ance the W</w:t>
+      </w:r>
+      <w:r>
+        <w:rPr>
+          <w:lang w:val="en-GB"/>
+        </w:rPr>
+        <w:t xml:space="preserve">rapper </w:t>
+      </w:r>
+      <w:r>
+        <w:rPr>
+          <w:lang w:val="en-GB"/>
+        </w:rPr>
+        <w:t>A</w:t>
+      </w:r>
+      <w:r>
+        <w:rPr>
+          <w:lang w:val="en-GB"/>
+        </w:rPr>
+        <w:t>pproach or using models with built-in feature selection. The latter have the advantage that feature selection is included in the objective function that is optimized which is not given when feature selection is separated from all the other steps</w:t>
+      </w:r>
+      <w:r>
+        <w:rPr>
+          <w:lang w:val="en-GB"/>
+        </w:rPr>
+        <w:t xml:space="preserve"> (like in the Filter Approach)</w:t>
+      </w:r>
+      <w:r>
+        <w:rPr>
+          <w:lang w:val="en-GB"/>
+        </w:rPr>
+        <w:t>. Furthermore a disadvantage of the Filter Approach is that it is used in our case in a univariate manner, so that redundancy and interactions of variables are not taken into account. Nevertheless considering that we have high-dimension</w:t>
+      </w:r>
+      <w:r>
+        <w:rPr>
+          <w:lang w:val="en-GB"/>
+        </w:rPr>
+        <w:t>al</w:t>
+      </w:r>
+      <w:r>
+        <w:rPr>
+          <w:lang w:val="en-GB"/>
+        </w:rPr>
+        <w:t xml:space="preserve"> data we </w:t>
+      </w:r>
+      <w:r>
+        <w:rPr>
+          <w:lang w:val="en-GB"/>
+        </w:rPr>
+        <w:t>decide</w:t>
+      </w:r>
+      <w:r>
+        <w:rPr>
+          <w:lang w:val="en-GB"/>
+        </w:rPr>
+        <w:t xml:space="preserve"> </w:t>
+      </w:r>
+      <w:r>
+        <w:rPr>
+          <w:lang w:val="en-GB"/>
+        </w:rPr>
+        <w:t xml:space="preserve">in the first iteration </w:t>
+      </w:r>
+      <w:r>
+        <w:rPr>
+          <w:lang w:val="en-GB"/>
+        </w:rPr>
+        <w:t xml:space="preserve">for this approach because of its much lower computational costs. </w:t>
+      </w:r>
+      <w:r>
+        <w:rPr>
+          <w:lang w:val="en-GB"/>
+        </w:rPr>
+        <w:t>As a</w:t>
+      </w:r>
+      <w:r>
+        <w:rPr>
+          <w:lang w:val="en-GB"/>
+        </w:rPr>
+        <w:t xml:space="preserve"> result of the filter </w:t>
+      </w:r>
+      <w:r>
+        <w:rPr>
+          <w:lang w:val="en-GB"/>
+        </w:rPr>
+        <w:t>we get 68</w:t>
+      </w:r>
+      <w:r>
+        <w:rPr>
+          <w:lang w:val="en-GB"/>
+        </w:rPr>
+        <w:t xml:space="preserve"> variables </w:t>
+      </w:r>
+      <w:r>
+        <w:rPr>
+          <w:lang w:val="en-GB"/>
+        </w:rPr>
+        <w:t>that can be viewed as</w:t>
+      </w:r>
+      <w:r>
+        <w:rPr>
+          <w:lang w:val="en-GB"/>
+        </w:rPr>
+        <w:t xml:space="preserve"> relevant </w:t>
+      </w:r>
+      <w:r>
+        <w:rPr>
+          <w:lang w:val="en-GB"/>
+        </w:rPr>
+        <w:t xml:space="preserve">and </w:t>
+      </w:r>
+      <w:r>
+        <w:rPr>
+          <w:lang w:val="en-GB"/>
+        </w:rPr>
+        <w:t xml:space="preserve">thus </w:t>
+      </w:r>
+      <w:r>
+        <w:rPr>
+          <w:lang w:val="en-GB"/>
+        </w:rPr>
+        <w:t>will be used</w:t>
+      </w:r>
+      <w:r>
+        <w:rPr>
+          <w:lang w:val="en-GB"/>
+        </w:rPr>
+        <w:t xml:space="preserve"> as input variables for the data mining in the following. </w:t>
+      </w:r>
     </w:p>
     <w:p>
       <w:pPr>
-        <w:pStyle w:val="Listenabsatz"/>
-        <w:numPr>
-          <w:ilvl w:val="0"/>
-          <w:numId w:val="8"/>
-        </w:numPr>
-        <w:rPr>
-          <w:color w:val="BFBFBF" w:themeColor="background1" w:themeShade="BF"/>
-          <w:lang w:val="en-GB"/>
-        </w:rPr>
-      </w:pPr>
-      <w:r>
-        <w:rPr>
-          <w:color w:val="BFBFBF" w:themeColor="background1" w:themeShade="BF"/>
-          <w:lang w:val="en-GB"/>
-        </w:rPr>
-        <w:t>What is the problem?</w:t>
-      </w:r>
-    </w:p>
-    <w:p>
-      <w:pPr>
-        <w:pStyle w:val="Listenabsatz"/>
-        <w:numPr>
-          <w:ilvl w:val="0"/>
-          <w:numId w:val="8"/>
-        </w:numPr>
-        <w:rPr>
-          <w:color w:val="BFBFBF" w:themeColor="background1" w:themeShade="BF"/>
-          <w:lang w:val="en-GB"/>
-        </w:rPr>
-      </w:pPr>
-      <w:r>
-        <w:rPr>
-          <w:color w:val="BFBFBF" w:themeColor="background1" w:themeShade="BF"/>
-          <w:lang w:val="en-GB"/>
-        </w:rPr>
-        <w:t>Motivation: why the chosen topic is interesting and relevant?</w:t>
-      </w:r>
-    </w:p>
-    <w:p>
-      <w:pPr>
-        <w:pStyle w:val="berschrift1"/>
-        <w:rPr>
-          <w:color w:val="auto"/>
-          <w:lang w:val="en-GB"/>
-        </w:rPr>
-      </w:pPr>
-      <w:r>
-        <w:rPr>
-          <w:color w:val="auto"/>
-          <w:lang w:val="en-GB"/>
-        </w:rPr>
-        <w:lastRenderedPageBreak/>
-        <w:t>F</w:t>
-      </w:r>
-      <w:r>
-        <w:rPr>
-          <w:color w:val="auto"/>
-          <w:lang w:val="en-GB"/>
-        </w:rPr>
-        <w:t>eature Selection</w:t>
-      </w:r>
-    </w:p>
-    <w:p>
-      <w:pPr>
-        <w:rPr>
-          <w:lang w:val="en-GB"/>
-        </w:rPr>
-      </w:pPr>
-      <w:r>
-        <w:rPr>
-          <w:lang w:val="en-GB"/>
-        </w:rPr>
-        <w:t>The</w:t>
-      </w:r>
-      <w:r>
-        <w:rPr>
-          <w:lang w:val="en-GB"/>
-        </w:rPr>
-        <w:t xml:space="preserve"> data set consists of </w:t>
-      </w:r>
-      <w:r>
-        <w:rPr>
-          <w:lang w:val="en-GB"/>
-        </w:rPr>
-        <w:t>172</w:t>
-      </w:r>
-      <w:r>
-        <w:rPr>
-          <w:lang w:val="en-GB"/>
-        </w:rPr>
-        <w:t xml:space="preserve"> input variables</w:t>
-      </w:r>
-      <w:r>
-        <w:rPr>
-          <w:lang w:val="en-GB"/>
-        </w:rPr>
-        <w:t xml:space="preserve"> and probably not all of them are relevant for the prediction</w:t>
-      </w:r>
-      <w:r>
-        <w:rPr>
-          <w:lang w:val="en-GB"/>
-        </w:rPr>
-        <w:t xml:space="preserve">. One part of vertical data reduction is the feature or variable selection where we want to find a subset of relevant variables. Out of a variety of feature selection approaches we </w:t>
-      </w:r>
-      <w:r>
-        <w:rPr>
-          <w:lang w:val="en-GB"/>
-        </w:rPr>
-        <w:t>decide</w:t>
-      </w:r>
-      <w:r>
-        <w:rPr>
-          <w:lang w:val="en-GB"/>
-        </w:rPr>
-        <w:t xml:space="preserve"> within the first iteration to use a simple Filter Approach. The approach is to pre-screen the variables prior to model </w:t>
-      </w:r>
-      <w:r>
-        <w:rPr>
-          <w:lang w:val="en-GB"/>
-        </w:rPr>
-        <w:t>building</w:t>
-      </w:r>
-      <w:r>
-        <w:rPr>
-          <w:lang w:val="en-GB"/>
-        </w:rPr>
-        <w:t xml:space="preserve"> and only use those variables as predictors that pass a certain statistical criterion. In our case we </w:t>
-      </w:r>
-      <w:r>
-        <w:rPr>
-          <w:lang w:val="en-GB"/>
-        </w:rPr>
-        <w:t>use</w:t>
-      </w:r>
-      <w:r>
-        <w:rPr>
-          <w:lang w:val="en-GB"/>
-        </w:rPr>
-        <w:t xml:space="preserve"> the </w:t>
+        <w:rPr>
+          <w:highlight w:val="yellow"/>
+          <w:lang w:val="en-GB"/>
+        </w:rPr>
+      </w:pPr>
+      <w:r>
+        <w:rPr>
+          <w:lang w:val="en-GB"/>
+        </w:rPr>
+        <w:t>Additionally</w:t>
+      </w:r>
+      <w:r>
+        <w:rPr>
+          <w:lang w:val="en-GB"/>
+        </w:rPr>
+        <w:t xml:space="preserve"> </w:t>
+      </w:r>
+      <w:r>
+        <w:rPr>
+          <w:lang w:val="en-GB"/>
+        </w:rPr>
+        <w:t>it makes sense to check</w:t>
+      </w:r>
+      <w:r>
+        <w:rPr>
+          <w:lang w:val="en-GB"/>
+        </w:rPr>
+        <w:t xml:space="preserve"> if the selected variables had</w:t>
+      </w:r>
+      <w:r>
+        <w:rPr>
+          <w:lang w:val="en-GB"/>
+        </w:rPr>
+        <w:t xml:space="preserve"> many missing values </w:t>
+      </w:r>
+      <w:r>
+        <w:rPr>
+          <w:lang w:val="en-GB"/>
+        </w:rPr>
+        <w:t xml:space="preserve">in the original data set </w:t>
+      </w:r>
+      <w:r>
+        <w:rPr>
+          <w:lang w:val="en-GB"/>
+        </w:rPr>
+        <w:t xml:space="preserve">before imputation. It would not </w:t>
+      </w:r>
+      <w:r>
+        <w:rPr>
+          <w:lang w:val="en-GB"/>
+        </w:rPr>
+        <w:t>be reasonable</w:t>
+      </w:r>
+      <w:r>
+        <w:rPr>
+          <w:lang w:val="en-GB"/>
+        </w:rPr>
+        <w:t xml:space="preserve"> to</w:t>
+      </w:r>
+      <w:r>
+        <w:rPr>
+          <w:lang w:val="en-GB"/>
+        </w:rPr>
+        <w:t xml:space="preserve"> include variables that have a </w:t>
+      </w:r>
+      <w:r>
+        <w:rPr>
+          <w:lang w:val="en-GB"/>
+        </w:rPr>
+        <w:t>very</w:t>
+      </w:r>
+      <w:r>
+        <w:rPr>
+          <w:lang w:val="en-GB"/>
+        </w:rPr>
+        <w:t xml:space="preserve"> high missing value rate because the information content would be low. </w:t>
+      </w:r>
+      <w:r>
+        <w:rPr>
+          <w:lang w:val="en-GB"/>
+        </w:rPr>
+        <w:t>W</w:t>
+      </w:r>
+      <w:r>
+        <w:rPr>
+          <w:lang w:val="en-GB"/>
+        </w:rPr>
+        <w:t>ithin our selected variable subset only two variables have more than 3% missing values, namely the variables “</w:t>
       </w:r>
       <w:proofErr w:type="spellStart"/>
       <w:r>
         <w:rPr>
           <w:lang w:val="en-GB"/>
         </w:rPr>
-        <w:t>rfe</w:t>
+        <w:t>lor</w:t>
       </w:r>
       <w:proofErr w:type="spellEnd"/>
       <w:r>
         <w:rPr>
           <w:lang w:val="en-GB"/>
         </w:rPr>
-        <w:t xml:space="preserve"> function out of the caret package</w:t>
-      </w:r>
-      <w:r>
-        <w:rPr>
-          <w:lang w:val="en-GB"/>
-        </w:rPr>
-        <w:t xml:space="preserve"> (</w:t>
-      </w:r>
-      <w:r>
-        <w:rPr>
-          <w:lang w:val="en-GB"/>
-        </w:rPr>
-        <w:t>http://topepo.github.io/caret/filters.html</w:t>
-      </w:r>
-      <w:r>
-        <w:rPr>
-          <w:lang w:val="en-GB"/>
-        </w:rPr>
-        <w:t>)</w:t>
-      </w:r>
-      <w:r>
-        <w:rPr>
-          <w:lang w:val="en-GB"/>
-        </w:rPr>
-        <w:t xml:space="preserve">. </w:t>
-      </w:r>
-      <w:r>
-        <w:rPr>
-          <w:lang w:val="en-GB"/>
-        </w:rPr>
-        <w:t>Through an</w:t>
-      </w:r>
-      <w:r>
-        <w:rPr>
-          <w:lang w:val="en-GB"/>
-        </w:rPr>
-        <w:t xml:space="preserve"> underlying ANOVA test </w:t>
-      </w:r>
-      <w:r>
-        <w:rPr>
-          <w:lang w:val="en-GB"/>
-        </w:rPr>
-        <w:t>it is tested for each variable if the mean is different between the two classes “churn=1” and “churn=0” (null hypothesis). If the null hypothesis can be rejected the variable is regarded as relevant and therefore should be considered in the prediction model. There are several other approaches for feature selection that are more effective, for inst</w:t>
-      </w:r>
-      <w:r>
-        <w:rPr>
-          <w:lang w:val="en-GB"/>
-        </w:rPr>
-        <w:t>ance the W</w:t>
-      </w:r>
-      <w:r>
-        <w:rPr>
-          <w:lang w:val="en-GB"/>
-        </w:rPr>
-        <w:t xml:space="preserve">rapper </w:t>
-      </w:r>
-      <w:r>
-        <w:rPr>
-          <w:lang w:val="en-GB"/>
-        </w:rPr>
-        <w:t>A</w:t>
-      </w:r>
-      <w:r>
-        <w:rPr>
-          <w:lang w:val="en-GB"/>
-        </w:rPr>
-        <w:t>pproach or using models with built-in feature selection. The latter have the advantage that feature selection is included in the objective function that is optimized which is not given when feature selection is separated from all the other steps</w:t>
-      </w:r>
-      <w:r>
-        <w:rPr>
-          <w:lang w:val="en-GB"/>
-        </w:rPr>
-        <w:t xml:space="preserve"> (like in the Filter Approach)</w:t>
-      </w:r>
-      <w:r>
-        <w:rPr>
-          <w:lang w:val="en-GB"/>
-        </w:rPr>
-        <w:t xml:space="preserve">. Furthermore a disadvantage of the Filter Approach is that it is used in our case in a univariate manner, so that redundancy and interactions of variables are not taken into account. Nevertheless considering that we have high-dimension data we </w:t>
-      </w:r>
-      <w:r>
-        <w:rPr>
-          <w:lang w:val="en-GB"/>
-        </w:rPr>
-        <w:t>decide</w:t>
-      </w:r>
-      <w:r>
-        <w:rPr>
-          <w:lang w:val="en-GB"/>
-        </w:rPr>
-        <w:t xml:space="preserve"> </w:t>
-      </w:r>
-      <w:r>
-        <w:rPr>
-          <w:lang w:val="en-GB"/>
-        </w:rPr>
-        <w:t xml:space="preserve">in the first iteration </w:t>
-      </w:r>
-      <w:r>
-        <w:rPr>
-          <w:lang w:val="en-GB"/>
-        </w:rPr>
-        <w:t xml:space="preserve">for this approach because of its much lower computational costs. </w:t>
-      </w:r>
-      <w:r>
-        <w:rPr>
-          <w:lang w:val="en-GB"/>
-        </w:rPr>
-        <w:t>As a</w:t>
-      </w:r>
-      <w:r>
-        <w:rPr>
-          <w:lang w:val="en-GB"/>
-        </w:rPr>
-        <w:t xml:space="preserve"> result of the filter </w:t>
-      </w:r>
-      <w:r>
-        <w:rPr>
-          <w:lang w:val="en-GB"/>
-        </w:rPr>
-        <w:t>we get 68</w:t>
-      </w:r>
-      <w:r>
-        <w:rPr>
-          <w:lang w:val="en-GB"/>
-        </w:rPr>
-        <w:t xml:space="preserve"> variables </w:t>
-      </w:r>
-      <w:r>
-        <w:rPr>
-          <w:lang w:val="en-GB"/>
-        </w:rPr>
-        <w:t>that can be viewed as</w:t>
-      </w:r>
-      <w:r>
-        <w:rPr>
-          <w:lang w:val="en-GB"/>
-        </w:rPr>
-        <w:t xml:space="preserve"> relevant thus </w:t>
-      </w:r>
-      <w:r>
-        <w:rPr>
-          <w:lang w:val="en-GB"/>
-        </w:rPr>
-        <w:t>will be used</w:t>
-      </w:r>
-      <w:r>
-        <w:rPr>
-          <w:lang w:val="en-GB"/>
-        </w:rPr>
-        <w:t xml:space="preserve"> as input variables for the data mining in the following. </w:t>
-      </w:r>
-    </w:p>
-    <w:p>
-      <w:pPr>
-        <w:rPr>
-          <w:highlight w:val="yellow"/>
-          <w:lang w:val="en-GB"/>
-        </w:rPr>
-      </w:pPr>
-      <w:r>
-        <w:rPr>
-          <w:lang w:val="en-GB"/>
-        </w:rPr>
-        <w:t>Now</w:t>
-      </w:r>
-      <w:r>
-        <w:rPr>
-          <w:lang w:val="en-GB"/>
-        </w:rPr>
-        <w:t xml:space="preserve"> </w:t>
-      </w:r>
-      <w:r>
-        <w:rPr>
-          <w:lang w:val="en-GB"/>
-        </w:rPr>
-        <w:t>it makes sense to check how many missing values the selected variable</w:t>
-      </w:r>
-      <w:r>
-        <w:rPr>
-          <w:lang w:val="en-GB"/>
-        </w:rPr>
-        <w:t>s</w:t>
-      </w:r>
-      <w:r>
-        <w:rPr>
-          <w:lang w:val="en-GB"/>
-        </w:rPr>
-        <w:t xml:space="preserve"> had before imputation. It would not make much sense to</w:t>
-      </w:r>
-      <w:r>
-        <w:rPr>
-          <w:lang w:val="en-GB"/>
-        </w:rPr>
-        <w:t xml:space="preserve"> include variables that have a too high missing value rate because the information content would be low. But within our selected variable subset only two variables have more than 3% missing values, namely the variables “</w:t>
-      </w:r>
-      <w:proofErr w:type="spellStart"/>
-      <w:r>
-        <w:rPr>
-          <w:lang w:val="en-GB"/>
-        </w:rPr>
-        <w:t>lor</w:t>
-      </w:r>
-      <w:proofErr w:type="spellEnd"/>
-      <w:r>
-        <w:rPr>
-          <w:lang w:val="en-GB"/>
-        </w:rPr>
-        <w:t xml:space="preserve">” (length of residence) and “adults” (number of adults in household). </w:t>
-      </w:r>
-      <w:r>
-        <w:rPr>
-          <w:highlight w:val="yellow"/>
-          <w:lang w:val="en-GB"/>
-        </w:rPr>
-        <w:t>From a business perspective these two variables do not seem to be relevant for the churn problem and thus are excluded as well. Hence we have now 66 predictors for further analysis.</w:t>
-      </w:r>
-    </w:p>
-    <w:p>
-      <w:pPr>
-        <w:rPr>
-          <w:highlight w:val="yellow"/>
-          <w:lang w:val="en-GB"/>
-        </w:rPr>
-      </w:pPr>
+        <w:t>” (length of residence</w:t>
+      </w:r>
+      <w:r>
+        <w:rPr>
+          <w:lang w:val="en-GB"/>
+        </w:rPr>
+        <w:t>; 30.38% missing values</w:t>
+      </w:r>
+      <w:r>
+        <w:rPr>
+          <w:lang w:val="en-GB"/>
+        </w:rPr>
+        <w:t>) and “adults” (number of adults in household</w:t>
+      </w:r>
+      <w:r>
+        <w:rPr>
+          <w:lang w:val="en-GB"/>
+        </w:rPr>
+        <w:t>; 23.84% missing values</w:t>
+      </w:r>
+      <w:r>
+        <w:rPr>
+          <w:lang w:val="en-GB"/>
+        </w:rPr>
+        <w:t xml:space="preserve">). </w:t>
+      </w:r>
+      <w:r>
+        <w:rPr>
+          <w:lang w:val="en-GB"/>
+        </w:rPr>
+        <w:t>T</w:t>
+      </w:r>
+      <w:r>
+        <w:rPr>
+          <w:lang w:val="en-GB"/>
+        </w:rPr>
+        <w:t xml:space="preserve">hese two variables do not seem to be </w:t>
+      </w:r>
+      <w:r>
+        <w:rPr>
+          <w:lang w:val="en-GB"/>
+        </w:rPr>
+        <w:t xml:space="preserve">very </w:t>
+      </w:r>
+      <w:r>
+        <w:rPr>
+          <w:lang w:val="en-GB"/>
+        </w:rPr>
+        <w:t>relevant for the churn problem</w:t>
+      </w:r>
+      <w:r>
+        <w:rPr>
+          <w:lang w:val="en-GB"/>
+        </w:rPr>
+        <w:t xml:space="preserve">. But as we do not want to lose information and the variables still have values for more than two third of the observations, we keep them as predictors for now. </w:t>
+      </w:r>
     </w:p>
     <w:p>
       <w:pPr>
@@ -2478,7 +2541,7 @@
   <a:extraClrSchemeLst/>
   <a:extLst>
     <a:ext uri="{05A4C25C-085E-4340-85A3-A5531E510DB2}">
-      <thm15:themeFamily xmlns="" xmlns:thm15="http://schemas.microsoft.com/office/thememl/2012/main" name="Office Theme" id="{62F939B6-93AF-4DB8-9C6B-D6C7DFDC589F}" vid="{4A3C46E8-61CC-4603-A589-7422A47A8E4A}"/>
+      <thm15:themeFamily xmlns:thm15="http://schemas.microsoft.com/office/thememl/2012/main" xmlns="" name="Office Theme" id="{62F939B6-93AF-4DB8-9C6B-D6C7DFDC589F}" vid="{4A3C46E8-61CC-4603-A589-7422A47A8E4A}"/>
     </a:ext>
   </a:extLst>
 </a:theme>

</xml_diff>

<commit_message>
feature selection 2nd iteration
</commit_message>
<xml_diff>
--- a/Dokumente/Introduction_Feature Selection.docx
+++ b/Dokumente/Introduction_Feature Selection.docx
@@ -180,7 +180,20 @@
         <w:rPr>
           <w:lang w:val="en-GB"/>
         </w:rPr>
-        <w:t xml:space="preserve">) (e.g., Fayyad, et al., 1996). The first step of selection is already done as our target data is selected (see above). In chapter 2 we will </w:t>
+        <w:t xml:space="preserve">) (e.g., Fayyad, et al., 1996). The first step </w:t>
+      </w:r>
+      <w:r>
+        <w:rPr>
+          <w:i/>
+          <w:lang w:val="en-GB"/>
+        </w:rPr>
+        <w:t>selection</w:t>
+      </w:r>
+      <w:r>
+        <w:rPr>
+          <w:lang w:val="en-GB"/>
+        </w:rPr>
+        <w:t xml:space="preserve"> is already done as our target data is selected (see above). In chapter 2 we will </w:t>
       </w:r>
       <w:r>
         <w:rPr>
@@ -197,6 +210,7 @@
       <w:proofErr w:type="spellStart"/>
       <w:r>
         <w:rPr>
+          <w:i/>
           <w:lang w:val="en-GB"/>
         </w:rPr>
         <w:t>preprocessing</w:t>
@@ -218,122 +232,245 @@
         <w:rPr>
           <w:lang w:val="en-GB"/>
         </w:rPr>
-        <w:t xml:space="preserve">We will start with data cleaning such as missing value and outlier handling. Next within transformation we will focus on data reduction (through principle component analysis and feature selection) and encoding. Within the next step of data mining we will apply data mining algorithms to search for patterns in our data. In our case the data mining model is classification and four methods will be applied: Logistic regression, Naïve Bayes Classifier, Random Forest and Artificial Neural Networks. </w:t>
-      </w:r>
-      <w:commentRangeStart w:id="0"/>
-      <w:r>
-        <w:rPr>
-          <w:highlight w:val="yellow"/>
-          <w:lang w:val="en-GB"/>
-        </w:rPr>
-        <w:t>To increase th</w:t>
-      </w:r>
-      <w:r>
-        <w:rPr>
-          <w:highlight w:val="yellow"/>
-          <w:lang w:val="en-GB"/>
-        </w:rPr>
-        <w:t>e predictive accurac</w:t>
-      </w:r>
-      <w:r>
-        <w:rPr>
-          <w:highlight w:val="yellow"/>
-          <w:lang w:val="en-GB"/>
-        </w:rPr>
-        <w:t xml:space="preserve">y of the individual models we will also apply </w:t>
-      </w:r>
-      <w:r>
-        <w:rPr>
-          <w:highlight w:val="yellow"/>
+        <w:t xml:space="preserve">We will start with data cleaning such as missing value and outlier handling. Next within </w:t>
+      </w:r>
+      <w:r>
+        <w:rPr>
+          <w:i/>
+          <w:lang w:val="en-GB"/>
+        </w:rPr>
+        <w:t>transformation</w:t>
+      </w:r>
+      <w:r>
+        <w:rPr>
+          <w:lang w:val="en-GB"/>
+        </w:rPr>
+        <w:t xml:space="preserve"> we will focus on data reduction (through </w:t>
+      </w:r>
+      <w:r>
+        <w:rPr>
+          <w:lang w:val="en-GB"/>
+        </w:rPr>
+        <w:t>correlation analysis</w:t>
+      </w:r>
+      <w:r>
+        <w:rPr>
+          <w:lang w:val="en-GB"/>
+        </w:rPr>
+        <w:t xml:space="preserve"> and feature selection) </w:t>
+      </w:r>
+      <w:r>
+        <w:rPr>
+          <w:lang w:val="en-GB"/>
+        </w:rPr>
+        <w:t>as well as</w:t>
+      </w:r>
+      <w:r>
+        <w:rPr>
+          <w:lang w:val="en-GB"/>
+        </w:rPr>
+        <w:t xml:space="preserve"> encoding. Within the next step of </w:t>
+      </w:r>
+      <w:r>
+        <w:rPr>
+          <w:i/>
+          <w:lang w:val="en-GB"/>
+        </w:rPr>
+        <w:t>data mining</w:t>
+      </w:r>
+      <w:r>
+        <w:rPr>
+          <w:lang w:val="en-GB"/>
+        </w:rPr>
+        <w:t xml:space="preserve"> we will apply data mining algorithms to search for patterns in our data. In our case the data mining model is classification and </w:t>
+      </w:r>
+      <w:r>
+        <w:rPr>
+          <w:lang w:val="en-GB"/>
+        </w:rPr>
+        <w:t>seven popular classification</w:t>
+      </w:r>
+      <w:r>
+        <w:rPr>
+          <w:lang w:val="en-GB"/>
+        </w:rPr>
+        <w:t xml:space="preserve"> </w:t>
+      </w:r>
+      <w:r>
+        <w:rPr>
+          <w:lang w:val="en-GB"/>
+        </w:rPr>
+        <w:t xml:space="preserve">methods will be applied: </w:t>
+      </w:r>
+      <w:r>
+        <w:rPr>
+          <w:lang w:val="en-US"/>
+        </w:rPr>
+        <w:t xml:space="preserve">Logistic Regression, Neural Network, Random Forest, Naïve Bayes, K-nearest </w:t>
+      </w:r>
+      <w:r>
+        <w:rPr>
+          <w:lang w:val="en-US"/>
+        </w:rPr>
+        <w:t>Neighbors</w:t>
+      </w:r>
+      <w:r>
+        <w:rPr>
+          <w:lang w:val="en-US"/>
+        </w:rPr>
+        <w:t>, Decision Tree (J48) and Support Vector Machines</w:t>
+      </w:r>
+      <w:r>
+        <w:rPr>
+          <w:lang w:val="en-GB"/>
+        </w:rPr>
+        <w:t xml:space="preserve">. </w:t>
+      </w:r>
+      <w:r>
+        <w:rPr>
+          <w:lang w:val="en-GB"/>
+        </w:rPr>
+        <w:t xml:space="preserve">At the end of chapter 3 we will </w:t>
+      </w:r>
+      <w:r>
+        <w:rPr>
+          <w:lang w:val="en-GB"/>
+        </w:rPr>
+        <w:t xml:space="preserve">interpret the results and </w:t>
+      </w:r>
+      <w:r>
+        <w:rPr>
+          <w:lang w:val="en-GB"/>
+        </w:rPr>
+        <w:t>evaluate which approaches worked well and which should be improved. In the second iteration we will handle the needs for improvement identified in the first iteration and focus on rather complex methods</w:t>
+      </w:r>
+      <w:r>
+        <w:rPr>
+          <w:lang w:val="en-GB"/>
+        </w:rPr>
+        <w:t xml:space="preserve"> if required</w:t>
+      </w:r>
+      <w:r>
+        <w:rPr>
+          <w:lang w:val="en-GB"/>
+        </w:rPr>
+        <w:t xml:space="preserve">. </w:t>
+      </w:r>
+      <w:r>
+        <w:rPr>
+          <w:lang w:val="en-GB"/>
+        </w:rPr>
+        <w:t xml:space="preserve">We will see for example that during </w:t>
+      </w:r>
+      <w:proofErr w:type="spellStart"/>
+      <w:r>
+        <w:rPr>
+          <w:lang w:val="en-GB"/>
+        </w:rPr>
+        <w:t>preprocessing</w:t>
+      </w:r>
+      <w:proofErr w:type="spellEnd"/>
+      <w:r>
+        <w:rPr>
+          <w:lang w:val="en-GB"/>
+        </w:rPr>
+        <w:t xml:space="preserve"> and transformation the </w:t>
+      </w:r>
+      <w:r>
+        <w:rPr>
+          <w:lang w:val="en-GB"/>
+        </w:rPr>
+        <w:t xml:space="preserve">missing value and </w:t>
+      </w:r>
+      <w:r>
+        <w:rPr>
+          <w:lang w:val="en-GB"/>
+        </w:rPr>
+        <w:t>outlier handling, feature selection and feature extraction should be improved. During data mining</w:t>
+      </w:r>
+      <w:r>
+        <w:rPr>
+          <w:lang w:val="en-GB"/>
+        </w:rPr>
+        <w:t xml:space="preserve"> we will only focus </w:t>
+      </w:r>
+      <w:r>
+        <w:rPr>
+          <w:lang w:val="en-GB"/>
+        </w:rPr>
+        <w:t xml:space="preserve">then </w:t>
+      </w:r>
+      <w:r>
+        <w:rPr>
+          <w:lang w:val="en-GB"/>
+        </w:rPr>
+        <w:t xml:space="preserve">on those models in the second iteration that performed well in the first iteration. </w:t>
+      </w:r>
+      <w:r>
+        <w:rPr>
+          <w:lang w:val="en-GB"/>
+        </w:rPr>
+        <w:t>Moreover w</w:t>
+      </w:r>
+      <w:r>
+        <w:rPr>
+          <w:lang w:val="en-GB"/>
+        </w:rPr>
+        <w:t xml:space="preserve">e will also apply </w:t>
+      </w:r>
+      <w:r>
+        <w:rPr>
+          <w:lang w:val="en-GB"/>
+        </w:rPr>
+        <w:t xml:space="preserve">a </w:t>
+      </w:r>
+      <w:r>
+        <w:rPr>
           <w:lang w:val="en-GB"/>
         </w:rPr>
         <w:t xml:space="preserve">heterogeneous </w:t>
       </w:r>
       <w:r>
         <w:rPr>
-          <w:highlight w:val="yellow"/>
-          <w:lang w:val="en-GB"/>
-        </w:rPr>
-        <w:t>Ensemble Methods</w:t>
-      </w:r>
-      <w:r>
-        <w:rPr>
-          <w:highlight w:val="yellow"/>
-          <w:lang w:val="en-GB"/>
-        </w:rPr>
-        <w:t xml:space="preserve"> (</w:t>
-      </w:r>
-      <w:r>
-        <w:rPr>
-          <w:highlight w:val="yellow"/>
-          <w:lang w:val="en-GB"/>
-        </w:rPr>
-        <w:t>Random Forest is already a homogeneous</w:t>
-      </w:r>
-      <w:r>
-        <w:rPr>
-          <w:highlight w:val="yellow"/>
-          <w:lang w:val="en-GB"/>
-        </w:rPr>
-        <w:t xml:space="preserve"> Ensemble Algorithm</w:t>
-      </w:r>
-      <w:r>
-        <w:rPr>
-          <w:highlight w:val="yellow"/>
-          <w:lang w:val="en-GB"/>
-        </w:rPr>
-        <w:t>, do we want to apply a heterogeneous one? Which one? In the second iteration?</w:t>
-      </w:r>
-      <w:r>
-        <w:rPr>
-          <w:highlight w:val="yellow"/>
-          <w:lang w:val="en-GB"/>
-        </w:rPr>
-        <w:t>)</w:t>
-      </w:r>
-      <w:r>
-        <w:rPr>
-          <w:highlight w:val="yellow"/>
-          <w:lang w:val="en-GB"/>
-        </w:rPr>
-        <w:t>.</w:t>
-      </w:r>
-      <w:r>
-        <w:rPr>
-          <w:lang w:val="en-GB"/>
-        </w:rPr>
-        <w:t xml:space="preserve"> </w:t>
-      </w:r>
-      <w:commentRangeEnd w:id="0"/>
-      <w:r>
-        <w:rPr>
-          <w:rStyle w:val="Kommentarzeichen"/>
-        </w:rPr>
-        <w:commentReference w:id="0"/>
-      </w:r>
-      <w:r>
-        <w:rPr>
-          <w:lang w:val="en-GB"/>
-        </w:rPr>
-        <w:t xml:space="preserve">At the end of chapter 3 we will </w:t>
-      </w:r>
-      <w:r>
-        <w:rPr>
-          <w:lang w:val="en-GB"/>
-        </w:rPr>
-        <w:t xml:space="preserve">interpret the results and </w:t>
-      </w:r>
-      <w:r>
-        <w:rPr>
-          <w:lang w:val="en-GB"/>
-        </w:rPr>
-        <w:t>evaluate which approaches worked well and which should be improved. In the second iteration we will handle the needs for improvement identified in the first iteration and focus on rather complex methods</w:t>
-      </w:r>
-      <w:r>
-        <w:rPr>
-          <w:lang w:val="en-GB"/>
-        </w:rPr>
-        <w:t xml:space="preserve"> if required</w:t>
+          <w:lang w:val="en-GB"/>
+        </w:rPr>
+        <w:t>e</w:t>
+      </w:r>
+      <w:r>
+        <w:rPr>
+          <w:lang w:val="en-GB"/>
+        </w:rPr>
+        <w:t xml:space="preserve">nsemble </w:t>
+      </w:r>
+      <w:r>
+        <w:rPr>
+          <w:lang w:val="en-GB"/>
+        </w:rPr>
+        <w:t>m</w:t>
+      </w:r>
+      <w:r>
+        <w:rPr>
+          <w:lang w:val="en-GB"/>
+        </w:rPr>
+        <w:t>ethod</w:t>
+      </w:r>
+      <w:r>
+        <w:rPr>
+          <w:lang w:val="en-GB"/>
+        </w:rPr>
+        <w:t xml:space="preserve"> that makes a linear combination of the individual models. </w:t>
+      </w:r>
+      <w:r>
+        <w:rPr>
+          <w:lang w:val="en-GB"/>
+        </w:rPr>
+        <w:t>In doing so we want to further</w:t>
+      </w:r>
+      <w:r>
+        <w:rPr>
+          <w:lang w:val="en-GB"/>
+        </w:rPr>
+        <w:t xml:space="preserve"> increase the predictive accuracy of the individual models</w:t>
       </w:r>
       <w:r>
         <w:rPr>
@@ -345,7 +482,19 @@
         <w:rPr>
           <w:lang w:val="en-GB"/>
         </w:rPr>
-        <w:t xml:space="preserve">The structure of the second iteration equals that of the first iteration based on the KDD process. During this procedure we will always keep in mind that the KDD process is not a strict sequence, but rather an iterative process. </w:t>
+        <w:t xml:space="preserve">During </w:t>
+      </w:r>
+      <w:r>
+        <w:rPr>
+          <w:lang w:val="en-GB"/>
+        </w:rPr>
+        <w:t>the whole</w:t>
+      </w:r>
+      <w:r>
+        <w:rPr>
+          <w:lang w:val="en-GB"/>
+        </w:rPr>
+        <w:t xml:space="preserve"> procedure we will always keep in mind that the KDD process is not a strict sequence, but rather an iterative process. </w:t>
       </w:r>
     </w:p>
     <w:p>
@@ -378,6 +527,13 @@
         </w:rPr>
         <w:t>eature Selection</w:t>
       </w:r>
+      <w:r>
+        <w:rPr>
+          <w:color w:val="auto"/>
+          <w:lang w:val="en-GB"/>
+        </w:rPr>
+        <w:t xml:space="preserve"> first iteration</w:t>
+      </w:r>
     </w:p>
     <w:p>
       <w:pPr>
@@ -855,6 +1011,53 @@
           <w:lang w:val="en-GB"/>
         </w:rPr>
       </w:pPr>
+    </w:p>
+    <w:p>
+      <w:pPr>
+        <w:pStyle w:val="berschrift1"/>
+        <w:rPr>
+          <w:color w:val="auto"/>
+          <w:lang w:val="en-GB"/>
+        </w:rPr>
+      </w:pPr>
+      <w:r>
+        <w:rPr>
+          <w:color w:val="auto"/>
+          <w:lang w:val="en-GB"/>
+        </w:rPr>
+        <w:t>Feature Selection</w:t>
+      </w:r>
+      <w:r>
+        <w:rPr>
+          <w:color w:val="auto"/>
+          <w:lang w:val="en-GB"/>
+        </w:rPr>
+        <w:t xml:space="preserve"> </w:t>
+      </w:r>
+      <w:r>
+        <w:rPr>
+          <w:color w:val="auto"/>
+          <w:lang w:val="en-GB"/>
+        </w:rPr>
+        <w:t>second</w:t>
+      </w:r>
+      <w:r>
+        <w:rPr>
+          <w:color w:val="auto"/>
+          <w:lang w:val="en-GB"/>
+        </w:rPr>
+        <w:t xml:space="preserve"> iteration</w:t>
+      </w:r>
+    </w:p>
+    <w:p>
+      <w:pPr>
+        <w:rPr>
+          <w:highlight w:val="yellow"/>
+          <w:lang w:val="en-GB"/>
+        </w:rPr>
+      </w:pPr>
+      <w:bookmarkStart w:id="0" w:name="_GoBack"/>
+      <w:bookmarkEnd w:id="0"/>
     </w:p>
     <w:p>
       <w:pPr>
@@ -988,53 +1191,6 @@
     </w:sectPr>
   </w:body>
 </w:document>
-</file>
-
-<file path=word/comments.xml><?xml version="1.0" encoding="utf-8"?>
-<w:comments xmlns:wpc="http://schemas.microsoft.com/office/word/2010/wordprocessingCanvas" xmlns:mc="http://schemas.openxmlformats.org/markup-compatibility/2006" xmlns:o="urn:schemas-microsoft-com:office:office" xmlns:r="http://schemas.openxmlformats.org/officeDocument/2006/relationships" xmlns:m="http://schemas.openxmlformats.org/officeDocument/2006/math" xmlns:v="urn:schemas-microsoft-com:vml" xmlns:wp14="http://schemas.microsoft.com/office/word/2010/wordprocessingDrawing" xmlns:wp="http://schemas.openxmlformats.org/drawingml/2006/wordprocessingDrawing" xmlns:w10="urn:schemas-microsoft-com:office:word" xmlns:w="http://schemas.openxmlformats.org/wordprocessingml/2006/main" xmlns:w14="http://schemas.microsoft.com/office/word/2010/wordml" xmlns:wpg="http://schemas.microsoft.com/office/word/2010/wordprocessingGroup" xmlns:wpi="http://schemas.microsoft.com/office/word/2010/wordprocessingInk" xmlns:wne="http://schemas.microsoft.com/office/word/2006/wordml" xmlns:wps="http://schemas.microsoft.com/office/word/2010/wordprocessingShape" mc:Ignorable="w14 wp14">
-  <w:comment w:id="0" w:author="Selina" w:date="2016-01-03T15:29:00Z" w:initials="S">
-    <w:p>
-      <w:pPr>
-        <w:pStyle w:val="Kommentartext"/>
-      </w:pPr>
-      <w:r>
-        <w:rPr>
-          <w:rStyle w:val="Kommentarzeichen"/>
-        </w:rPr>
-        <w:annotationRef/>
-      </w:r>
-      <w:r>
-        <w:t xml:space="preserve">2nd </w:t>
-      </w:r>
-      <w:proofErr w:type="spellStart"/>
-      <w:r>
-        <w:t>iteration</w:t>
-      </w:r>
-      <w:proofErr w:type="spellEnd"/>
-      <w:r>
-        <w:t xml:space="preserve"> </w:t>
-      </w:r>
-      <w:proofErr w:type="spellStart"/>
-      <w:r>
-        <w:t>heterog</w:t>
-      </w:r>
-      <w:proofErr w:type="spellEnd"/>
-      <w:r>
-        <w:t xml:space="preserve"> </w:t>
-      </w:r>
-      <w:proofErr w:type="spellStart"/>
-      <w:r>
-        <w:t>ensemble</w:t>
-      </w:r>
-      <w:proofErr w:type="spellEnd"/>
-      <w:r>
-        <w:t xml:space="preserve"> method</w:t>
-      </w:r>
-      <w:bookmarkStart w:id="1" w:name="_GoBack"/>
-      <w:bookmarkEnd w:id="1"/>
-    </w:p>
-  </w:comment>
-</w:comments>
 </file>
 
 <file path=word/numbering.xml><?xml version="1.0" encoding="utf-8"?>
@@ -2832,7 +2988,7 @@
   <a:extraClrSchemeLst/>
   <a:extLst>
     <a:ext uri="{05A4C25C-085E-4340-85A3-A5531E510DB2}">
-      <thm15:themeFamily xmlns:thm15="http://schemas.microsoft.com/office/thememl/2012/main" xmlns="" name="Office Theme" id="{62F939B6-93AF-4DB8-9C6B-D6C7DFDC589F}" vid="{4A3C46E8-61CC-4603-A589-7422A47A8E4A}"/>
+      <thm15:themeFamily xmlns="" xmlns:thm15="http://schemas.microsoft.com/office/thememl/2012/main" name="Office Theme" id="{62F939B6-93AF-4DB8-9C6B-D6C7DFDC589F}" vid="{4A3C46E8-61CC-4603-A589-7422A47A8E4A}"/>
     </a:ext>
   </a:extLst>
 </a:theme>

</xml_diff>